<commit_message>
Actualización de documento de SQA Cambio de nombre a archivos con la terminación "vX.Y" Eliminación de archivos temporales
</commit_message>
<xml_diff>
--- a/Elaboración/Plan de SQA.docx
+++ b/Elaboración/Plan de SQA.docx
@@ -150,8 +150,17 @@
           <w:rFonts w:asciiTheme="majorHAnsi" w:hAnsiTheme="majorHAnsi"/>
           <w:lang w:val="es-AR"/>
         </w:rPr>
-        <w:t>VASPA Team</w:t>
-      </w:r>
+        <w:t xml:space="preserve">VASPA </w:t>
+      </w:r>
+      <w:proofErr w:type="spellStart"/>
+      <w:r>
+        <w:rPr>
+          <w:rFonts w:asciiTheme="majorHAnsi" w:hAnsiTheme="majorHAnsi"/>
+          <w:lang w:val="es-AR"/>
+        </w:rPr>
+        <w:t>Team</w:t>
+      </w:r>
+      <w:proofErr w:type="spellEnd"/>
     </w:p>
     <w:p>
       <w:pPr>
@@ -4437,6 +4446,7 @@
       </w:pPr>
       <w:bookmarkStart w:id="2" w:name="_Toc21938334"/>
       <w:bookmarkStart w:id="3" w:name="_Toc525465952"/>
+      <w:proofErr w:type="spellStart"/>
       <w:r>
         <w:rPr>
           <w:lang w:val="en-US"/>
@@ -4445,6 +4455,7 @@
       </w:r>
       <w:bookmarkEnd w:id="2"/>
       <w:bookmarkEnd w:id="3"/>
+      <w:proofErr w:type="spellEnd"/>
     </w:p>
     <w:p>
       <w:pPr>
@@ -4463,124 +4474,55 @@
         <w:rPr>
           <w:lang w:val="en-US"/>
         </w:rPr>
-        <w:t xml:space="preserve">ANSI/IEEE Std 730.1-1989, IEEE Standard for Software Quality Assurance </w:t>
-      </w:r>
-    </w:p>
-    <w:p>
-      <w:pPr>
-        <w:pStyle w:val="PSI-DescripcindelDocumentos"/>
-      </w:pPr>
-      <w:r>
-        <w:t xml:space="preserve">Documento </w:t>
-      </w:r>
-      <w:r>
-        <w:t xml:space="preserve">Plantilla </w:t>
-      </w:r>
-      <w:r>
-        <w:t>gestión</w:t>
-      </w:r>
-      <w:r>
-        <w:t xml:space="preserve"> de riesgos </w:t>
-      </w:r>
-    </w:p>
-    <w:p>
-      <w:pPr>
-        <w:pStyle w:val="PSI-DescripcindelDocumentos"/>
-      </w:pPr>
-      <w:r>
-        <w:t>Documento plan de gestión de riesgos</w:t>
-      </w:r>
-    </w:p>
-    <w:p>
-      <w:pPr>
-        <w:pStyle w:val="PSI-DescripcindelDocumentos"/>
-      </w:pPr>
-      <w:r>
-        <w:t>Documento p</w:t>
-      </w:r>
-      <w:r>
-        <w:t>lantilla</w:t>
-      </w:r>
-      <w:r>
-        <w:t xml:space="preserve"> de </w:t>
-      </w:r>
-      <w:r>
-        <w:t>r</w:t>
-      </w:r>
-      <w:r>
-        <w:t>evisión de SQA</w:t>
-      </w:r>
-    </w:p>
-    <w:p>
-      <w:pPr>
-        <w:pStyle w:val="PSI-DescripcindelDocumentos"/>
-      </w:pPr>
-      <w:r>
-        <w:lastRenderedPageBreak/>
-        <w:t xml:space="preserve">Documento </w:t>
-      </w:r>
-      <w:r>
-        <w:t>Informe Final de SQA</w:t>
-      </w:r>
-    </w:p>
-    <w:p>
-      <w:pPr>
-        <w:pStyle w:val="PSI-DescripcindelDocumentos"/>
-      </w:pPr>
-      <w:r>
-        <w:t>Documento plantilla</w:t>
-      </w:r>
-      <w:r>
-        <w:t xml:space="preserve"> de Revisión técnica formal</w:t>
-      </w:r>
-    </w:p>
-    <w:p>
-      <w:pPr>
-        <w:pStyle w:val="PSI-DescripcindelDocumentos"/>
+        <w:t xml:space="preserve">ANSI/IEEE </w:t>
+      </w:r>
+      <w:proofErr w:type="spellStart"/>
+      <w:proofErr w:type="gramStart"/>
+      <w:r>
         <w:rPr>
           <w:lang w:val="en-US"/>
         </w:rPr>
-      </w:pPr>
+        <w:t>Std</w:t>
+      </w:r>
+      <w:proofErr w:type="spellEnd"/>
+      <w:proofErr w:type="gramEnd"/>
       <w:r>
         <w:rPr>
           <w:lang w:val="en-US"/>
         </w:rPr>
-        <w:t>SQuaRE, ISO 25000:2005,</w:t>
-      </w:r>
-    </w:p>
-    <w:p>
-      <w:pPr>
-        <w:pStyle w:val="PSI-Comentario"/>
+        <w:t xml:space="preserve"> 730.1-1989, IEEE Standard</w:t>
+      </w:r>
+      <w:r>
         <w:rPr>
           <w:lang w:val="en-US"/>
         </w:rPr>
-      </w:pPr>
-      <w:r>
-        <w:rPr>
-          <w:lang w:val="en-US"/>
-        </w:rPr>
-        <w:t>Quality management systems – Requirements ISO 9001:2008</w:t>
-      </w:r>
-      <w:r>
-        <w:rPr>
-          <w:lang w:val="en-US"/>
-        </w:rPr>
-        <w:t>]</w:t>
-      </w:r>
-    </w:p>
-    <w:p>
-      <w:pPr>
-        <w:pStyle w:val="Ttulo4"/>
+        <w:t xml:space="preserve"> for Software Quality Assurance]</w:t>
+      </w:r>
+    </w:p>
+    <w:p>
+      <w:pPr>
+        <w:spacing w:before="0" w:line="240" w:lineRule="auto"/>
+        <w:ind w:left="0" w:firstLine="0"/>
         <w:rPr>
           <w:rFonts w:asciiTheme="minorHAnsi" w:eastAsiaTheme="minorHAnsi" w:hAnsiTheme="minorHAnsi" w:cstheme="minorBidi"/>
-          <w:b w:val="0"/>
-          <w:bCs w:val="0"/>
-          <w:iCs w:val="0"/>
+          <w:i/>
           <w:color w:val="548DD4"/>
           <w:szCs w:val="21"/>
           <w:lang w:val="en-US"/>
         </w:rPr>
       </w:pPr>
+      <w:r>
+        <w:rPr>
+          <w:rFonts w:asciiTheme="minorHAnsi" w:eastAsiaTheme="minorHAnsi" w:hAnsiTheme="minorHAnsi" w:cstheme="minorBidi"/>
+          <w:b/>
+          <w:bCs/>
+          <w:iCs/>
+          <w:color w:val="548DD4"/>
+          <w:szCs w:val="21"/>
+          <w:lang w:val="en-US"/>
+        </w:rPr>
+        <w:br w:type="page"/>
+      </w:r>
     </w:p>
     <w:p>
       <w:pPr>
@@ -4589,23 +4531,23 @@
       <w:bookmarkStart w:id="4" w:name="_Toc21938335"/>
       <w:bookmarkStart w:id="5" w:name="_Toc525465953"/>
       <w:r>
+        <w:lastRenderedPageBreak/>
         <w:t>Gestión</w:t>
       </w:r>
       <w:bookmarkEnd w:id="4"/>
       <w:bookmarkEnd w:id="5"/>
     </w:p>
     <w:p>
-      <w:pPr>
-        <w:pStyle w:val="PSI-Comentario"/>
-      </w:pPr>
-      <w:r>
-        <w:t>[Se debe especificar la organización, actividades y responsables</w:t>
-      </w:r>
+      <w:r>
+        <w:t xml:space="preserve">En esta sección, se detalla el rol que ocupará cada uno de los integrantes del VASPA </w:t>
+      </w:r>
+      <w:proofErr w:type="spellStart"/>
+      <w:r>
+        <w:t>Team</w:t>
+      </w:r>
+      <w:proofErr w:type="spellEnd"/>
       <w:r>
         <w:t>.</w:t>
-      </w:r>
-      <w:r>
-        <w:t>]</w:t>
       </w:r>
     </w:p>
     <w:p>
@@ -4747,8 +4689,16 @@
               <w:rPr>
                 <w:b/>
               </w:rPr>
-              <w:t>Nicolás Sartini</w:t>
+              <w:t xml:space="preserve">Nicolás </w:t>
             </w:r>
+            <w:proofErr w:type="spellStart"/>
+            <w:r>
+              <w:rPr>
+                <w:b/>
+              </w:rPr>
+              <w:t>Sartini</w:t>
+            </w:r>
+            <w:proofErr w:type="spellEnd"/>
           </w:p>
         </w:tc>
         <w:tc>
@@ -5862,11 +5812,6 @@
     </w:p>
     <w:p>
       <w:pPr>
-        <w:pStyle w:val="PSI-Comentario"/>
-      </w:pPr>
-    </w:p>
-    <w:p>
-      <w:pPr>
         <w:pStyle w:val="PSI-Ttulo2"/>
       </w:pPr>
       <w:bookmarkStart w:id="8" w:name="_Toc21938337"/>
@@ -5899,13 +5844,23 @@
         <w:pStyle w:val="PSI-Normal"/>
       </w:pPr>
       <w:r>
-        <w:t>El presente Plan comprende las etapas de: Requerimientos, Análisis, Diseño, Implementación y Verificación.</w:t>
-      </w:r>
-    </w:p>
-    <w:p>
-      <w:pPr>
-        <w:pStyle w:val="PSI-Comentario"/>
-      </w:pPr>
+        <w:t>El presente Plan comprende las etapas de</w:t>
+      </w:r>
+      <w:r>
+        <w:t xml:space="preserve"> Inicio, Elaboración, Construcción y Transición del RUP.</w:t>
+      </w:r>
+    </w:p>
+    <w:p>
+      <w:pPr>
+        <w:spacing w:before="0" w:line="240" w:lineRule="auto"/>
+        <w:ind w:left="0" w:firstLine="0"/>
+        <w:rPr>
+          <w:lang w:val="es-AR"/>
+        </w:rPr>
+      </w:pPr>
+      <w:r>
+        <w:br w:type="page"/>
+      </w:r>
     </w:p>
     <w:p>
       <w:pPr>
@@ -5914,6 +5869,7 @@
       <w:bookmarkStart w:id="12" w:name="_Toc21938339"/>
       <w:bookmarkStart w:id="13" w:name="_Toc525465957"/>
       <w:r>
+        <w:lastRenderedPageBreak/>
         <w:t>Actividades de calidad a realizarse</w:t>
       </w:r>
       <w:bookmarkEnd w:id="12"/>
@@ -6019,9 +5975,11 @@
       <w:r>
         <w:t xml:space="preserve">Se debe verificar que no queden correcciones sin resolver en los informes de revisión previos, si se encuentra alguna no resuelta, debe ser incluida en esta revisión. Se revisan los productos contra los estándares, utilizando la </w:t>
       </w:r>
+      <w:proofErr w:type="spellStart"/>
       <w:r>
         <w:t>checklist</w:t>
       </w:r>
+      <w:proofErr w:type="spellEnd"/>
       <w:r>
         <w:t xml:space="preserve"> definida para el producto.</w:t>
       </w:r>
@@ -6042,7 +6000,10 @@
         <w:t xml:space="preserve">Como salida se obtiene el Informe de revisión de SQA, este informe debe ser distribuido a los responsables del producto y </w:t>
       </w:r>
       <w:r>
-        <w:t>se debe asegurar de que son consientes</w:t>
+        <w:t xml:space="preserve">se debe asegurar de que son </w:t>
+      </w:r>
+      <w:r>
+        <w:t>conscientes</w:t>
       </w:r>
       <w:r>
         <w:t xml:space="preserve"> de desviaciones o discrepancias encontradas.</w:t>
@@ -6058,7 +6019,6 @@
         <w:pStyle w:val="PSI-Ttulo4"/>
       </w:pPr>
       <w:r>
-        <w:lastRenderedPageBreak/>
         <w:t>Revisar el ajuste al proceso</w:t>
       </w:r>
     </w:p>
@@ -6103,6 +6063,7 @@
         <w:pStyle w:val="PSI-Normal"/>
       </w:pPr>
       <w:r>
+        <w:lastRenderedPageBreak/>
         <w:tab/>
       </w:r>
       <w:r>
@@ -6145,7 +6106,7 @@
         <w:t xml:space="preserve">Como salida se obtiene el Informe de revisión de ajuste al Proceso, este informe debe ser distribuido a los responsables de las actividades y se debe asegurar de que son </w:t>
       </w:r>
       <w:r>
-        <w:t>consientes</w:t>
+        <w:t>conscientes</w:t>
       </w:r>
       <w:r>
         <w:t xml:space="preserve"> de desviaciones o discrepancias encontradas.</w:t>
@@ -6179,7 +6140,15 @@
         <w:pStyle w:val="PSI-Normal"/>
       </w:pPr>
       <w:r>
-        <w:t>El objetivo de la RTF es descubrir errores en la función, la lógica ó la implementación de cualquier producto del software, verificar que satisface sus especificaciones, que se ajusta a los estándares establecidos, señalando las posibles desviaciones detectadas. Es un proceso de revisión riguroso, su objetivo es llegar a detectar lo antes posible, los posibles defectos o desviaciones en los productos que se van generando a lo largo del desarrollo. Por esta característica se adopta esta práctica para productos que son de especial importancia.</w:t>
+        <w:t xml:space="preserve">El objetivo de la RTF es descubrir errores en la función, la lógica </w:t>
+      </w:r>
+      <w:proofErr w:type="spellStart"/>
+      <w:r>
+        <w:t>ó</w:t>
+      </w:r>
+      <w:proofErr w:type="spellEnd"/>
+      <w:r>
+        <w:t xml:space="preserve"> la implementación de cualquier producto del software, verificar que satisface sus especificaciones, que se ajusta a los estándares establecidos, señalando las posibles desviaciones detectadas. Es un proceso de revisión riguroso, su objetivo es llegar a detectar lo antes posible, los posibles defectos o desviaciones en los productos que se van generando a lo largo del desarrollo. Por esta característica se adopta esta práctica para productos que son de especial importancia.</w:t>
       </w:r>
     </w:p>
     <w:p>
@@ -6225,171 +6194,101 @@
       </w:pPr>
       <w:bookmarkStart w:id="16" w:name="_Toc21938343"/>
       <w:r>
+        <w:t>Asegurar que las desviaciones son documentadas</w:t>
+      </w:r>
+      <w:bookmarkEnd w:id="16"/>
+    </w:p>
+    <w:p>
+      <w:pPr>
+        <w:pStyle w:val="PSI-Normal"/>
+      </w:pPr>
+      <w:r>
+        <w:br/>
+      </w:r>
+      <w:r>
+        <w:t>Las desviaciones encontradas en las actividades y en los productos deben ser documentadas y manejadas de acuerdo a un procedimiento establecido.</w:t>
+      </w:r>
+    </w:p>
+    <w:p>
+      <w:pPr>
+        <w:pStyle w:val="PSI-Normal"/>
+      </w:pPr>
+      <w:r>
+        <w:t>Se debe chequear que los responsables de cada plan los modifiquen cada vez que sea necesario, basados en las desviaciones encontradas</w:t>
+      </w:r>
+      <w:r>
+        <w:t>.</w:t>
+      </w:r>
+      <w:r>
+        <w:t xml:space="preserve">      </w:t>
+      </w:r>
+    </w:p>
+    <w:p>
+      <w:pPr>
+        <w:spacing w:before="0" w:line="240" w:lineRule="auto"/>
+        <w:ind w:left="0" w:firstLine="0"/>
+        <w:rPr>
+          <w:lang w:val="es-AR"/>
+        </w:rPr>
+      </w:pPr>
+      <w:r>
+        <w:br w:type="page"/>
+      </w:r>
+    </w:p>
+    <w:p>
+      <w:pPr>
+        <w:pStyle w:val="PSI-Ttulo1"/>
+      </w:pPr>
+      <w:bookmarkStart w:id="17" w:name="_Toc21938346"/>
+      <w:bookmarkStart w:id="18" w:name="_Toc525465960"/>
+      <w:r>
         <w:lastRenderedPageBreak/>
-        <w:t>Asegurar que las desviaciones son documentadas</w:t>
-      </w:r>
-      <w:bookmarkEnd w:id="16"/>
-    </w:p>
-    <w:p>
-      <w:pPr>
-        <w:pStyle w:val="PSI-Normal"/>
-      </w:pPr>
-      <w:r>
-        <w:br/>
-      </w:r>
-      <w:r>
-        <w:t>Las desviaciones encontradas en las actividades y en los productos deben ser documentadas y manejadas de acuerdo a un procedimiento establecido.</w:t>
-      </w:r>
-    </w:p>
-    <w:p>
-      <w:pPr>
-        <w:pStyle w:val="PSI-Normal"/>
-      </w:pPr>
-      <w:r>
-        <w:t>Se debe chequear que los responsables de cada plan los modifiquen cada vez que sea necesario, basados en las desviaciones encontradas</w:t>
-      </w:r>
-      <w:r>
-        <w:t>.</w:t>
-      </w:r>
-      <w:r>
-        <w:t xml:space="preserve">      </w:t>
-      </w:r>
-    </w:p>
-    <w:p>
-      <w:pPr>
-        <w:pStyle w:val="PSI-Ttulo2"/>
-        <w:ind w:left="0" w:firstLine="0"/>
-      </w:pPr>
-      <w:bookmarkStart w:id="17" w:name="_Toc21938345"/>
-      <w:r>
-        <w:br/>
-      </w:r>
-      <w:bookmarkStart w:id="18" w:name="_Toc525465959"/>
-      <w:r>
-        <w:t>Responsables</w:t>
+        <w:t>Documentación</w:t>
       </w:r>
       <w:bookmarkEnd w:id="17"/>
       <w:bookmarkEnd w:id="18"/>
     </w:p>
     <w:p>
       <w:pPr>
-        <w:pStyle w:val="PSI-Comentario"/>
-      </w:pPr>
-      <w:r>
-        <w:t>[Identificar los distintos responsables de cada actividad identificada.]</w:t>
-      </w:r>
-    </w:p>
-    <w:p>
-      <w:pPr>
-        <w:pStyle w:val="PSI-Comentario"/>
-      </w:pPr>
-      <w:r>
-        <w:t>[</w:t>
-      </w:r>
-      <w:r>
-        <w:t>Dichas actividades son: las revisiones, el análisis causal, el mantener  una base de datos de los errores encontrados a lo largo del desarrollo e informes.</w:t>
-      </w:r>
-    </w:p>
-    <w:p>
-      <w:pPr>
-        <w:pStyle w:val="PSI-Comentario"/>
-      </w:pPr>
-      <w:r>
-        <w:t xml:space="preserve"> Para la puesta en marcha de estas actividades se deberá seguir  el siguiente ciclo de prevención:</w:t>
-      </w:r>
-    </w:p>
-    <w:p>
-      <w:pPr>
-        <w:pStyle w:val="PSI-ComentarioVieta"/>
-      </w:pPr>
-      <w:r>
-        <w:t>Ejecutar una tarea</w:t>
-      </w:r>
-    </w:p>
-    <w:p>
-      <w:pPr>
-        <w:pStyle w:val="PSI-ComentarioVieta"/>
-      </w:pPr>
-      <w:r>
-        <w:t>Realizar un control de revisiones, para decidir la aceptación o necesidad de corrección de dicha tarea.</w:t>
-      </w:r>
-    </w:p>
-    <w:p>
-      <w:pPr>
-        <w:pStyle w:val="PSI-ComentarioVieta"/>
-      </w:pPr>
-      <w:r>
-        <w:t xml:space="preserve">En caso de que en la revisión se presenten errores se </w:t>
-      </w:r>
-      <w:r>
-        <w:t>realizara</w:t>
-      </w:r>
-      <w:r>
-        <w:t xml:space="preserve"> un análisis causal para determinar el motivo de estos. Se analiza un determinado error, se establece una hipótesis de su posible causa, se trata de deducir en </w:t>
-      </w:r>
-      <w:r>
-        <w:t>qué</w:t>
-      </w:r>
-      <w:r>
-        <w:t xml:space="preserve"> momento se produjo y </w:t>
-      </w:r>
-      <w:r>
-        <w:t>por qué</w:t>
-      </w:r>
-      <w:r>
-        <w:t>. Luego se deberá realizar la corrección del mismo y tomar una acción correctiva con el fin de eliminar la causa del problema.</w:t>
-      </w:r>
-    </w:p>
-    <w:p>
-      <w:pPr>
-        <w:pStyle w:val="PSI-ComentarioVieta"/>
-      </w:pPr>
-      <w:r>
-        <w:t>El resultado  del análisis causal es ingresado a una base de datos para mantener un registro y poder obtener métricas</w:t>
-      </w:r>
-      <w:r>
-        <w:t>.</w:t>
-      </w:r>
-    </w:p>
-    <w:p>
-      <w:pPr>
-        <w:pStyle w:val="PSI-ComentarioVieta"/>
-      </w:pPr>
-      <w:r>
-        <w:t>Se comienza nuevamente el ciclo ejecutando la tarea.</w:t>
-      </w:r>
-      <w:r>
-        <w:t xml:space="preserve"> </w:t>
-      </w:r>
-      <w:r>
-        <w:t>]</w:t>
-      </w:r>
-    </w:p>
-    <w:p>
-      <w:pPr>
-        <w:pStyle w:val="PSI-Comentario"/>
-      </w:pPr>
-    </w:p>
-    <w:p>
-      <w:pPr>
-        <w:pStyle w:val="PSI-Ttulo1"/>
-      </w:pPr>
-      <w:bookmarkStart w:id="19" w:name="_Toc21938346"/>
-      <w:bookmarkStart w:id="20" w:name="_Toc525465960"/>
-      <w:r>
-        <w:t>Documentación</w:t>
+        <w:pStyle w:val="PSI-Ttulo2"/>
+      </w:pPr>
+      <w:bookmarkStart w:id="19" w:name="_Toc21938347"/>
+      <w:bookmarkStart w:id="20" w:name="_Toc525465961"/>
+      <w:r>
+        <w:t>Propósito</w:t>
       </w:r>
       <w:bookmarkEnd w:id="19"/>
       <w:bookmarkEnd w:id="20"/>
     </w:p>
     <w:p>
       <w:pPr>
+        <w:pStyle w:val="PSI-Normal"/>
+      </w:pPr>
+      <w:r>
+        <w:t>Identificación de la documentación relativa a desarrollo, Verificación &amp; Validación, uso y mantenimiento del software.</w:t>
+      </w:r>
+    </w:p>
+    <w:p>
+      <w:pPr>
+        <w:pStyle w:val="PSI-Normal"/>
+      </w:pPr>
+      <w:r>
+        <w:t>Establecer como los documentos van a ser revisados para chequear consistencia: se confirman criterio e identificación de las revisiones.</w:t>
+      </w:r>
+    </w:p>
+    <w:p>
+      <w:pPr>
+        <w:pStyle w:val="PSI-Comentario"/>
+      </w:pPr>
+    </w:p>
+    <w:p>
+      <w:pPr>
         <w:pStyle w:val="PSI-Ttulo2"/>
       </w:pPr>
-      <w:bookmarkStart w:id="21" w:name="_Toc21938347"/>
-      <w:bookmarkStart w:id="22" w:name="_Toc525465961"/>
-      <w:r>
-        <w:t>Propósito</w:t>
+      <w:bookmarkStart w:id="21" w:name="_Toc21938348"/>
+      <w:bookmarkStart w:id="22" w:name="_Toc525465962"/>
+      <w:r>
+        <w:t>Documentación mínima requerida</w:t>
       </w:r>
       <w:bookmarkEnd w:id="21"/>
       <w:bookmarkEnd w:id="22"/>
@@ -6399,7 +6298,7 @@
         <w:pStyle w:val="PSI-Normal"/>
       </w:pPr>
       <w:r>
-        <w:t>Identificación de la documentación relativa a desarrollo, Verificación &amp; Validación, uso y mantenimiento del software.</w:t>
+        <w:t>Esta busca asegurar que la implementación logrará satisfacer los requerimientos.</w:t>
       </w:r>
     </w:p>
     <w:p>
@@ -6407,57 +6306,23 @@
         <w:pStyle w:val="PSI-Normal"/>
       </w:pPr>
       <w:r>
-        <w:t>Establecer como los documentos van a ser revisados para chequear consistencia: se confirman criterio e identificación de las revisiones.</w:t>
-      </w:r>
-    </w:p>
-    <w:p>
-      <w:pPr>
-        <w:pStyle w:val="PSI-Comentario"/>
-      </w:pPr>
-    </w:p>
-    <w:p>
-      <w:pPr>
-        <w:pStyle w:val="PSI-Ttulo2"/>
-      </w:pPr>
-      <w:bookmarkStart w:id="23" w:name="_Toc21938348"/>
-      <w:bookmarkStart w:id="24" w:name="_Toc525465962"/>
-      <w:r>
-        <w:lastRenderedPageBreak/>
-        <w:t>Documentación mínima requerida</w:t>
+        <w:t>La documentación mínima es la requerida para asegurar que la implementación lograra satisfacer los requerimientos.</w:t>
+      </w:r>
+    </w:p>
+    <w:p>
+      <w:pPr>
+        <w:pStyle w:val="PSI-Ttulo3"/>
+      </w:pPr>
+      <w:bookmarkStart w:id="23" w:name="_Toc21938349"/>
+      <w:r>
+        <w:br/>
+      </w:r>
+      <w:bookmarkStart w:id="24" w:name="_Toc525465963"/>
+      <w:r>
+        <w:t>Especificación de requerimientos del software</w:t>
       </w:r>
       <w:bookmarkEnd w:id="23"/>
       <w:bookmarkEnd w:id="24"/>
-    </w:p>
-    <w:p>
-      <w:pPr>
-        <w:pStyle w:val="PSI-Normal"/>
-      </w:pPr>
-      <w:r>
-        <w:t>Esta busca asegurar que la implementación logrará satisfacer los requerimientos.</w:t>
-      </w:r>
-    </w:p>
-    <w:p>
-      <w:pPr>
-        <w:pStyle w:val="PSI-Normal"/>
-      </w:pPr>
-      <w:r>
-        <w:t>La documentación mínima es la requerida para asegurar que la implementación lograra satisfacer los requerimientos.</w:t>
-      </w:r>
-    </w:p>
-    <w:p>
-      <w:pPr>
-        <w:pStyle w:val="PSI-Ttulo3"/>
-      </w:pPr>
-      <w:bookmarkStart w:id="25" w:name="_Toc21938349"/>
-      <w:r>
-        <w:br/>
-      </w:r>
-      <w:bookmarkStart w:id="26" w:name="_Toc525465963"/>
-      <w:r>
-        <w:t>Especificación de requerimientos del software</w:t>
-      </w:r>
-      <w:bookmarkEnd w:id="25"/>
-      <w:bookmarkEnd w:id="26"/>
     </w:p>
     <w:p>
       <w:pPr>
@@ -6714,7 +6579,6 @@
         <w:spacing w:before="0"/>
       </w:pPr>
       <w:r>
-        <w:lastRenderedPageBreak/>
         <w:t>M</w:t>
       </w:r>
       <w:r>
@@ -6746,12 +6610,14 @@
         </w:numPr>
         <w:spacing w:before="0"/>
       </w:pPr>
+      <w:proofErr w:type="spellStart"/>
       <w:r>
         <w:t>R</w:t>
       </w:r>
       <w:r>
         <w:t>ecuperabilidad</w:t>
       </w:r>
+      <w:proofErr w:type="spellEnd"/>
     </w:p>
     <w:p>
       <w:pPr>
@@ -6789,12 +6655,14 @@
         </w:numPr>
         <w:spacing w:before="0"/>
       </w:pPr>
+      <w:proofErr w:type="spellStart"/>
       <w:r>
         <w:t>A</w:t>
       </w:r>
       <w:r>
         <w:t>prendible</w:t>
       </w:r>
+      <w:proofErr w:type="spellEnd"/>
     </w:p>
     <w:p>
       <w:pPr>
@@ -7053,13 +6921,14 @@
       <w:pPr>
         <w:pStyle w:val="PSI-Ttulo3"/>
       </w:pPr>
-      <w:bookmarkStart w:id="27" w:name="_Toc21938350"/>
-      <w:bookmarkStart w:id="28" w:name="_Toc525465964"/>
-      <w:r>
+      <w:bookmarkStart w:id="25" w:name="_Toc21938350"/>
+      <w:bookmarkStart w:id="26" w:name="_Toc525465964"/>
+      <w:r>
+        <w:lastRenderedPageBreak/>
         <w:t>Descripción del diseño del software</w:t>
       </w:r>
-      <w:bookmarkEnd w:id="27"/>
-      <w:bookmarkEnd w:id="28"/>
+      <w:bookmarkEnd w:id="25"/>
+      <w:bookmarkEnd w:id="26"/>
     </w:p>
     <w:p>
       <w:pPr>
@@ -7082,7 +6951,6 @@
         <w:pStyle w:val="PSI-Normal"/>
       </w:pPr>
       <w:r>
-        <w:lastRenderedPageBreak/>
         <w:t>El cliente deberá obtener como resultado del proyecto el diseño de un producto de software que cubra aquellos aspectos que se haya acordado con el cliente incorporar al diseño, en función de la importancia que estos presenten y de sus conexiones lógicas.</w:t>
       </w:r>
     </w:p>
@@ -7155,13 +7023,13 @@
       <w:pPr>
         <w:pStyle w:val="PSI-Ttulo3"/>
       </w:pPr>
-      <w:bookmarkStart w:id="29" w:name="_Toc21938351"/>
-      <w:bookmarkStart w:id="30" w:name="_Toc525465965"/>
+      <w:bookmarkStart w:id="27" w:name="_Toc21938351"/>
+      <w:bookmarkStart w:id="28" w:name="_Toc525465965"/>
       <w:r>
         <w:t>Plan de Verificación &amp; Validación</w:t>
       </w:r>
-      <w:bookmarkEnd w:id="29"/>
-      <w:bookmarkEnd w:id="30"/>
+      <w:bookmarkEnd w:id="27"/>
+      <w:bookmarkEnd w:id="28"/>
     </w:p>
     <w:p>
       <w:pPr>
@@ -7255,89 +7123,69 @@
       <w:pPr>
         <w:pStyle w:val="PSI-Ttulo3"/>
       </w:pPr>
-      <w:bookmarkStart w:id="31" w:name="_Toc21938352"/>
+      <w:bookmarkStart w:id="29" w:name="_Toc21938352"/>
     </w:p>
     <w:p>
       <w:pPr>
         <w:pStyle w:val="PSI-Ttulo3"/>
       </w:pPr>
-      <w:bookmarkStart w:id="32" w:name="_Toc21938353"/>
-      <w:bookmarkStart w:id="33" w:name="_Toc525465966"/>
+      <w:bookmarkStart w:id="30" w:name="_Toc21938353"/>
+      <w:bookmarkStart w:id="31" w:name="_Toc525465966"/>
+      <w:bookmarkEnd w:id="29"/>
+      <w:r>
+        <w:t>Documentación de usuario</w:t>
+      </w:r>
+      <w:bookmarkEnd w:id="30"/>
       <w:bookmarkEnd w:id="31"/>
-      <w:r>
-        <w:t>Documentación de usuario</w:t>
+    </w:p>
+    <w:p>
+      <w:pPr>
+        <w:pStyle w:val="PSI-Normal"/>
+      </w:pPr>
+      <w:r>
+        <w:t>La documentación de usuario debe especificar y describir los datos y entradas de control requeridos, así como la secuencia de entradas, opciones, limitaciones de programa y otros ítems necesarios para la ejecución exitosa del software.</w:t>
+      </w:r>
+    </w:p>
+    <w:p>
+      <w:pPr>
+        <w:pStyle w:val="PSI-Normal"/>
+      </w:pPr>
+      <w:r>
+        <w:t>Todos los errores deben ser identificados y las acciones correctivas descritas.</w:t>
+      </w:r>
+    </w:p>
+    <w:p>
+      <w:pPr>
+        <w:pStyle w:val="PSI-Normal"/>
+      </w:pPr>
+      <w:r>
+        <w:t>Como resultado del proyecto el cliente obtendrá una documentación para el usuario de acuerdo a los requerimientos específicos del proyecto.</w:t>
+      </w:r>
+    </w:p>
+    <w:p>
+      <w:pPr>
+        <w:pStyle w:val="PSI-Ttulo2"/>
+      </w:pPr>
+      <w:r>
+        <w:br w:type="page"/>
+      </w:r>
+      <w:bookmarkStart w:id="32" w:name="_Toc21938354"/>
+      <w:bookmarkStart w:id="33" w:name="_Toc525465967"/>
+      <w:r>
+        <w:lastRenderedPageBreak/>
+        <w:t>Plan de Gestión de configuración</w:t>
       </w:r>
       <w:bookmarkEnd w:id="32"/>
       <w:bookmarkEnd w:id="33"/>
     </w:p>
     <w:p>
-      <w:pPr>
-        <w:pStyle w:val="PSI-Normal"/>
-      </w:pPr>
-      <w:r>
-        <w:t>La documentación de usuario debe especificar y describir los datos y entradas de control requeridos, así como la secuencia de entradas, opciones, limitaciones de programa y otros ítems necesarios para la ejecución exitosa del software.</w:t>
-      </w:r>
-    </w:p>
-    <w:p>
-      <w:pPr>
-        <w:pStyle w:val="PSI-Normal"/>
-      </w:pPr>
-      <w:r>
-        <w:t>Todos los errores deben ser identificados y las acciones correctivas descritas.</w:t>
-      </w:r>
-    </w:p>
-    <w:p>
-      <w:pPr>
-        <w:pStyle w:val="PSI-Normal"/>
-      </w:pPr>
-      <w:r>
-        <w:t>Como resultado del proyecto el cliente obtendrá una documentación para el usuario de acuerdo a los requerimientos específicos del proyecto.</w:t>
-      </w:r>
-    </w:p>
-    <w:p>
-      <w:pPr>
-        <w:pStyle w:val="PSI-Ttulo2"/>
-      </w:pPr>
-      <w:r>
-        <w:br w:type="page"/>
-      </w:r>
-      <w:bookmarkStart w:id="34" w:name="_Toc21938354"/>
-      <w:bookmarkStart w:id="35" w:name="_Toc525465967"/>
-      <w:r>
-        <w:lastRenderedPageBreak/>
-        <w:t>Plan de Gestión de configuración</w:t>
-      </w:r>
-      <w:bookmarkEnd w:id="34"/>
-      <w:bookmarkEnd w:id="35"/>
-    </w:p>
-    <w:p>
-      <w:pPr>
-        <w:pStyle w:val="PSI-Comentario"/>
-      </w:pPr>
-      <w:r>
-        <w:t>[</w:t>
-      </w:r>
-      <w:r>
-        <w:t>El Plan de gestión de configuración debe contener métodos para identificar componentes de software, control e implementación de cambios, y registro y reporte del estado de los cambios implementados.</w:t>
-      </w:r>
-    </w:p>
-    <w:p>
-      <w:pPr>
-        <w:pStyle w:val="PSI-Comentario"/>
-      </w:pPr>
       <w:r>
         <w:t>La Gestión de Configuraciones permite controlar el sistema como producto global a lo largo de su creación, obtener informes sobre el estado de desarrollo en que se encuentra y reducir el número de errores durante el mismo, lo que se traduce en un aumento de calidad del proceso de desarrollo y de mejora de la productividad en la organización.</w:t>
       </w:r>
     </w:p>
     <w:p>
-      <w:pPr>
-        <w:pStyle w:val="PSI-Comentario"/>
-      </w:pPr>
       <w:r>
         <w:t>La gestión de configuración facilita además el mantenimiento del sistema, aportando información precisa para valorar el impacto de los cambios solicitados y reduciendo el tiempo de implementación de un cambio, tanto evolutivo como correctivo.</w:t>
-      </w:r>
-      <w:r>
-        <w:t>]</w:t>
       </w:r>
     </w:p>
     <w:p>
@@ -7354,34 +7202,81 @@
       <w:pPr>
         <w:pStyle w:val="PSI-Ttulo3"/>
       </w:pPr>
-      <w:bookmarkStart w:id="36" w:name="_Toc158379385"/>
-      <w:bookmarkStart w:id="37" w:name="_Toc164002208"/>
-      <w:bookmarkStart w:id="38" w:name="_Toc525465968"/>
+      <w:bookmarkStart w:id="34" w:name="_Toc158379385"/>
+      <w:bookmarkStart w:id="35" w:name="_Toc164002208"/>
+      <w:bookmarkStart w:id="36" w:name="_Toc525465968"/>
       <w:r>
         <w:t>Propósito</w:t>
       </w:r>
+      <w:bookmarkEnd w:id="34"/>
+      <w:bookmarkEnd w:id="35"/>
       <w:bookmarkEnd w:id="36"/>
+    </w:p>
+    <w:p>
+      <w:pPr>
+        <w:rPr>
+          <w:lang w:eastAsia="es-ES"/>
+        </w:rPr>
+      </w:pPr>
+      <w:r>
+        <w:rPr>
+          <w:lang w:eastAsia="es-ES"/>
+        </w:rPr>
+        <w:t>Controlar la entrega y el cambio de los elementos a través del ciclo de vida del sistema</w:t>
+      </w:r>
+      <w:r>
+        <w:rPr>
+          <w:lang w:eastAsia="es-ES"/>
+        </w:rPr>
+        <w:t>.</w:t>
+      </w:r>
+      <w:r>
+        <w:rPr>
+          <w:lang w:eastAsia="es-ES"/>
+        </w:rPr>
+        <w:t xml:space="preserve"> </w:t>
+      </w:r>
+      <w:r>
+        <w:rPr>
+          <w:lang w:eastAsia="es-ES"/>
+        </w:rPr>
+        <w:t>Almacenar el estado de los elementos y de las peticiones de cambio</w:t>
+      </w:r>
+      <w:r>
+        <w:rPr>
+          <w:lang w:eastAsia="es-ES"/>
+        </w:rPr>
+        <w:t>.</w:t>
+      </w:r>
+    </w:p>
+    <w:p>
+      <w:pPr>
+        <w:pStyle w:val="PSI-Ttulo3"/>
+      </w:pPr>
+      <w:bookmarkStart w:id="37" w:name="_Toc158379386"/>
+      <w:bookmarkStart w:id="38" w:name="_Toc164002209"/>
+      <w:r>
+        <w:br/>
+      </w:r>
+      <w:bookmarkStart w:id="39" w:name="_Toc525465969"/>
+      <w:r>
+        <w:t>Resumen</w:t>
+      </w:r>
       <w:bookmarkEnd w:id="37"/>
       <w:bookmarkEnd w:id="38"/>
-    </w:p>
-    <w:p>
-      <w:pPr>
-        <w:pStyle w:val="PSI-Comentario"/>
+      <w:bookmarkEnd w:id="39"/>
+    </w:p>
+    <w:p>
+      <w:pPr>
         <w:rPr>
           <w:lang w:eastAsia="es-ES"/>
         </w:rPr>
       </w:pPr>
       <w:r>
         <w:rPr>
-          <w:lang w:val="es-ES" w:eastAsia="es-ES"/>
-        </w:rPr>
-        <w:t>[</w:t>
-      </w:r>
-      <w:r>
-        <w:rPr>
           <w:lang w:eastAsia="es-ES"/>
         </w:rPr>
-        <w:t>Controlar la entrega y el cambio de los elementos a través del ciclo de vida del sistema</w:t>
+        <w:t>La Gestión de Configuración, en resumen, identifica los elementos de un proyecto de desarrollo de software (especificaciones, requisitos, arquitecturas, código, planes, etc</w:t>
       </w:r>
       <w:r>
         <w:rPr>
@@ -7389,49 +7284,42 @@
         </w:rPr>
         <w:t>.</w:t>
       </w:r>
-    </w:p>
-    <w:p>
-      <w:pPr>
-        <w:pStyle w:val="PSI-Comentario"/>
+      <w:r>
         <w:rPr>
           <w:lang w:eastAsia="es-ES"/>
         </w:rPr>
-      </w:pPr>
-      <w:r>
-        <w:rPr>
-          <w:lang w:eastAsia="es-ES"/>
-        </w:rPr>
-        <w:t>Almacenar el estado de los elementos y de las peticiones de cambio</w:t>
-      </w:r>
-      <w:r>
-        <w:rPr>
-          <w:lang w:eastAsia="es-ES"/>
-        </w:rPr>
-        <w:t>.</w:t>
-      </w:r>
-      <w:r>
-        <w:rPr>
-          <w:lang w:eastAsia="es-ES"/>
-        </w:rPr>
-        <w:t>]</w:t>
+        <w:t>) proporcionando el control de los elementos identificados y la generación de informes de estado de la configuración, consiguiendo, al mismo tiempo, claridad de gestión, al asignar responsabilidades al personal encargado de las tareas de control a lo largo del ciclo de vida del producto.</w:t>
       </w:r>
     </w:p>
     <w:p>
       <w:pPr>
         <w:pStyle w:val="PSI-Ttulo3"/>
       </w:pPr>
-      <w:bookmarkStart w:id="39" w:name="_Toc158379386"/>
-      <w:bookmarkStart w:id="40" w:name="_Toc164002209"/>
+      <w:bookmarkStart w:id="40" w:name="_Toc158379387"/>
+      <w:bookmarkStart w:id="41" w:name="_Toc164002210"/>
       <w:r>
         <w:br/>
       </w:r>
-      <w:bookmarkStart w:id="41" w:name="_Toc525465969"/>
-      <w:r>
-        <w:t>Resumen</w:t>
-      </w:r>
-      <w:bookmarkEnd w:id="39"/>
+      <w:bookmarkStart w:id="42" w:name="_Toc525465970"/>
+      <w:r>
+        <w:t>Organización, Responsabilidades</w:t>
+      </w:r>
       <w:bookmarkEnd w:id="40"/>
       <w:bookmarkEnd w:id="41"/>
+      <w:bookmarkEnd w:id="42"/>
+    </w:p>
+    <w:p>
+      <w:pPr>
+        <w:rPr>
+          <w:lang w:eastAsia="es-ES"/>
+        </w:rPr>
+      </w:pPr>
+      <w:r>
+        <w:rPr>
+          <w:lang w:eastAsia="es-ES"/>
+        </w:rPr>
+        <w:t>El administrador de la configuración será Fabricio González. Las solicitudes de cambio se harán por correo electrónico.</w:t>
+      </w:r>
     </w:p>
     <w:p>
       <w:pPr>
@@ -7440,135 +7328,24 @@
           <w:lang w:eastAsia="es-ES"/>
         </w:rPr>
       </w:pPr>
-      <w:r>
-        <w:rPr>
-          <w:lang w:eastAsia="es-ES"/>
-        </w:rPr>
-        <w:t>[</w:t>
-      </w:r>
-      <w:r>
-        <w:rPr>
-          <w:lang w:eastAsia="es-ES"/>
-        </w:rPr>
-        <w:t>La Gestión de Configuración, en resumen, identifica los elementos de un proyecto de desarrollo de software (especificaciones, requisitos, arquitecturas, código, planes, etc</w:t>
-      </w:r>
-      <w:r>
-        <w:rPr>
-          <w:lang w:eastAsia="es-ES"/>
-        </w:rPr>
-        <w:t>.</w:t>
-      </w:r>
-      <w:r>
-        <w:rPr>
-          <w:lang w:eastAsia="es-ES"/>
-        </w:rPr>
-        <w:t>) proporcionando el control de los elementos identificados y la generación de informes de estado de la configuración, consiguiendo, al mismo tiempo, claridad de gestión, al asignar responsabilidades al personal encargado de las tareas de control a lo largo del ciclo de vida del producto.</w:t>
-      </w:r>
-      <w:r>
-        <w:rPr>
-          <w:lang w:eastAsia="es-ES"/>
-        </w:rPr>
-        <w:t>]</w:t>
-      </w:r>
     </w:p>
     <w:p>
       <w:pPr>
         <w:pStyle w:val="PSI-Ttulo3"/>
       </w:pPr>
-      <w:bookmarkStart w:id="42" w:name="_Toc158379387"/>
-      <w:bookmarkStart w:id="43" w:name="_Toc164002210"/>
-      <w:r>
-        <w:br/>
-      </w:r>
-      <w:bookmarkStart w:id="44" w:name="_Toc525465970"/>
-      <w:r>
-        <w:t>Organización, Responsabilidades</w:t>
-      </w:r>
-      <w:bookmarkEnd w:id="42"/>
+      <w:bookmarkStart w:id="43" w:name="_Toc145736019"/>
+      <w:bookmarkStart w:id="44" w:name="_Toc158379388"/>
+      <w:bookmarkStart w:id="45" w:name="_Toc164002211"/>
+      <w:bookmarkStart w:id="46" w:name="_Toc525465971"/>
+      <w:bookmarkStart w:id="47" w:name="OLE_LINK5"/>
+      <w:bookmarkStart w:id="48" w:name="OLE_LINK6"/>
+      <w:r>
+        <w:t>Herramientas, Entorno, e Infraestructura</w:t>
+      </w:r>
       <w:bookmarkEnd w:id="43"/>
       <w:bookmarkEnd w:id="44"/>
-    </w:p>
-    <w:p>
-      <w:pPr>
-        <w:pStyle w:val="PSI-Comentario"/>
-        <w:rPr>
-          <w:lang w:eastAsia="es-ES"/>
-        </w:rPr>
-      </w:pPr>
-      <w:r>
-        <w:rPr>
-          <w:lang w:eastAsia="es-ES"/>
-        </w:rPr>
-        <w:t>[</w:t>
-      </w:r>
-      <w:r>
-        <w:rPr>
-          <w:lang w:eastAsia="es-ES"/>
-        </w:rPr>
-        <w:t>Se designará a un integrante del grupo para la administración de gestión de versiones</w:t>
-      </w:r>
-      <w:r>
-        <w:rPr>
-          <w:lang w:eastAsia="es-ES"/>
-        </w:rPr>
-        <w:t>,</w:t>
-      </w:r>
-      <w:r>
-        <w:rPr>
-          <w:lang w:eastAsia="es-ES"/>
-        </w:rPr>
-        <w:t xml:space="preserve"> el cual se encargará de administrar y dar los permisos en el gestor. Pudiendo cualquier integrante solicitarle al grupo algún cambio para que el</w:t>
-      </w:r>
-      <w:r>
-        <w:rPr>
-          <w:lang w:eastAsia="es-ES"/>
-        </w:rPr>
-        <w:t xml:space="preserve"> mi</w:t>
-      </w:r>
-      <w:r>
-        <w:rPr>
-          <w:lang w:eastAsia="es-ES"/>
-        </w:rPr>
-        <w:t>s</w:t>
-      </w:r>
-      <w:r>
-        <w:rPr>
-          <w:lang w:eastAsia="es-ES"/>
-        </w:rPr>
-        <w:t>mo estudie su necesidad.</w:t>
-      </w:r>
-      <w:r>
-        <w:rPr>
-          <w:lang w:eastAsia="es-ES"/>
-        </w:rPr>
-        <w:t>]</w:t>
-      </w:r>
-    </w:p>
-    <w:p>
-      <w:pPr>
-        <w:pStyle w:val="PSI-Comentario"/>
-        <w:rPr>
-          <w:lang w:eastAsia="es-ES"/>
-        </w:rPr>
-      </w:pPr>
-    </w:p>
-    <w:p>
-      <w:pPr>
-        <w:pStyle w:val="PSI-Ttulo3"/>
-      </w:pPr>
-      <w:bookmarkStart w:id="45" w:name="_Toc145736019"/>
-      <w:bookmarkStart w:id="46" w:name="_Toc158379388"/>
-      <w:bookmarkStart w:id="47" w:name="_Toc164002211"/>
-      <w:bookmarkStart w:id="48" w:name="_Toc525465971"/>
-      <w:bookmarkStart w:id="49" w:name="OLE_LINK5"/>
-      <w:bookmarkStart w:id="50" w:name="OLE_LINK6"/>
-      <w:r>
-        <w:t>Herramientas, Entorno, e Infraestructura</w:t>
-      </w:r>
       <w:bookmarkEnd w:id="45"/>
       <w:bookmarkEnd w:id="46"/>
-      <w:bookmarkEnd w:id="47"/>
-      <w:bookmarkEnd w:id="48"/>
     </w:p>
     <w:p>
       <w:pPr>
@@ -7587,466 +7364,356 @@
         <w:rPr>
           <w:lang w:eastAsia="es-ES"/>
         </w:rPr>
-        <w:t xml:space="preserve">Se utilizara la herramienta de Gestión de Configuraciones (CGS) Subversion y TortoiseSVN. Este maneja ficheros y directorios a lo largo del ciclo de vida del proyecto. Los ficheros se almacenan en un repositorio central, recordando todos los cambios que se hayan realizado, permitiendo a los integrantes del grupo poder recuperar  versiones anteriormente guardadas, examinar la </w:t>
-      </w:r>
+        <w:t xml:space="preserve">Se utilizara la herramienta de Gestión de Configuraciones (CGS) </w:t>
+      </w:r>
+      <w:proofErr w:type="spellStart"/>
       <w:r>
         <w:rPr>
           <w:lang w:eastAsia="es-ES"/>
         </w:rPr>
+        <w:t>Subversion</w:t>
+      </w:r>
+      <w:proofErr w:type="spellEnd"/>
+      <w:r>
+        <w:rPr>
+          <w:lang w:eastAsia="es-ES"/>
+        </w:rPr>
+        <w:t xml:space="preserve"> y </w:t>
+      </w:r>
+      <w:proofErr w:type="spellStart"/>
+      <w:r>
+        <w:rPr>
+          <w:lang w:eastAsia="es-ES"/>
+        </w:rPr>
+        <w:t>TortoiseSVN</w:t>
+      </w:r>
+      <w:proofErr w:type="spellEnd"/>
+      <w:r>
+        <w:rPr>
+          <w:lang w:eastAsia="es-ES"/>
+        </w:rPr>
+        <w:t xml:space="preserve">. Este maneja ficheros y directorios a lo largo del ciclo de vida del proyecto. Los ficheros se almacenan en un repositorio central, recordando todos los cambios que se hayan realizado, permitiendo a los integrantes del grupo poder recuperar  versiones anteriormente guardadas, examinar la historia de cuando y como fueron </w:t>
+      </w:r>
+      <w:r>
+        <w:rPr>
+          <w:lang w:eastAsia="es-ES"/>
+        </w:rPr>
+        <w:t>modificados</w:t>
+      </w:r>
+      <w:r>
+        <w:rPr>
+          <w:lang w:eastAsia="es-ES"/>
+        </w:rPr>
+        <w:t xml:space="preserve"> los datos, quien  hizo los mismos y así poder coordinar  el trabajo. </w:t>
+      </w:r>
+    </w:p>
+    <w:p>
+      <w:pPr>
+        <w:pStyle w:val="PSI-Comentario"/>
+        <w:rPr>
+          <w:lang w:eastAsia="es-ES"/>
+        </w:rPr>
+      </w:pPr>
+      <w:r>
+        <w:rPr>
+          <w:lang w:eastAsia="es-ES"/>
+        </w:rPr>
+        <w:t>Siendo la misma especialmente útil  para los documentos revisados frecuentemente, como el código fuente, la documentación, etc., como así también  llevar un balance histórico de las diferentes versiones del sistema.</w:t>
+      </w:r>
+      <w:r>
+        <w:rPr>
+          <w:lang w:eastAsia="es-ES"/>
+        </w:rPr>
+        <w:t>]</w:t>
+      </w:r>
+    </w:p>
+    <w:p>
+      <w:pPr>
+        <w:pStyle w:val="PSI-Ttulo3"/>
+      </w:pPr>
+      <w:r>
         <w:lastRenderedPageBreak/>
-        <w:t xml:space="preserve">historia de cuando y como fueron </w:t>
-      </w:r>
-      <w:r>
+        <w:br/>
+      </w:r>
+      <w:bookmarkStart w:id="49" w:name="_Toc525465972"/>
+      <w:r>
+        <w:t>Forma de trabajo</w:t>
+      </w:r>
+      <w:bookmarkEnd w:id="49"/>
+      <w:r>
+        <w:t xml:space="preserve"> </w:t>
+      </w:r>
+    </w:p>
+    <w:p>
+      <w:pPr>
+        <w:pStyle w:val="PSI-Comentario"/>
         <w:rPr>
           <w:lang w:eastAsia="es-ES"/>
         </w:rPr>
-        <w:t>modificados</w:t>
-      </w:r>
+      </w:pPr>
       <w:r>
         <w:rPr>
           <w:lang w:eastAsia="es-ES"/>
         </w:rPr>
-        <w:t xml:space="preserve"> los datos, quien  hizo los mismos y así poder coordinar  el trabajo. </w:t>
+        <w:t>[</w:t>
+      </w:r>
+      <w:r>
+        <w:rPr>
+          <w:lang w:eastAsia="es-ES"/>
+        </w:rPr>
+        <w:t xml:space="preserve">Durante el proceso de gestión de configuración se utilizará la herramienta </w:t>
+      </w:r>
+      <w:proofErr w:type="spellStart"/>
+      <w:r>
+        <w:rPr>
+          <w:lang w:eastAsia="es-ES"/>
+        </w:rPr>
+        <w:t>Subversion</w:t>
+      </w:r>
+      <w:proofErr w:type="spellEnd"/>
+      <w:r>
+        <w:rPr>
+          <w:lang w:eastAsia="es-ES"/>
+        </w:rPr>
+        <w:t xml:space="preserve"> para el control de versiones del producto. Cuando algún miembro haga una modificación en el proyecto, deberá acceder al servidor donde está alojada esta aplicación para almacenar la parte modificada en él, teniendo el resto del equipo de desarrollo la última versión actualizada en dicho servidor. Esta gestión de acceso al servidor para la actualización se hará mediante la herramienta </w:t>
+      </w:r>
+      <w:proofErr w:type="spellStart"/>
+      <w:r>
+        <w:rPr>
+          <w:lang w:eastAsia="es-ES"/>
+        </w:rPr>
+        <w:t>Tortoise</w:t>
+      </w:r>
+      <w:proofErr w:type="spellEnd"/>
+      <w:r>
+        <w:rPr>
+          <w:lang w:eastAsia="es-ES"/>
+        </w:rPr>
+        <w:t xml:space="preserve"> para los documentos y el </w:t>
+      </w:r>
+      <w:proofErr w:type="spellStart"/>
+      <w:r>
+        <w:rPr>
+          <w:lang w:eastAsia="es-ES"/>
+        </w:rPr>
+        <w:t>plugin</w:t>
+      </w:r>
+      <w:proofErr w:type="spellEnd"/>
+      <w:r>
+        <w:rPr>
+          <w:lang w:eastAsia="es-ES"/>
+        </w:rPr>
+        <w:t xml:space="preserve"> </w:t>
+      </w:r>
+      <w:proofErr w:type="spellStart"/>
+      <w:r>
+        <w:rPr>
+          <w:lang w:eastAsia="es-ES"/>
+        </w:rPr>
+        <w:t>Subclise</w:t>
+      </w:r>
+      <w:proofErr w:type="spellEnd"/>
+      <w:r>
+        <w:rPr>
+          <w:lang w:eastAsia="es-ES"/>
+        </w:rPr>
+        <w:t xml:space="preserve"> para el código fuente.</w:t>
+      </w:r>
+      <w:r>
+        <w:rPr>
+          <w:lang w:eastAsia="es-ES"/>
+        </w:rPr>
+        <w:t>]</w:t>
+      </w:r>
+    </w:p>
+    <w:bookmarkEnd w:id="47"/>
+    <w:bookmarkEnd w:id="48"/>
+    <w:p>
+      <w:pPr>
+        <w:pStyle w:val="PSI-Ttulo3"/>
+      </w:pPr>
+      <w:r>
+        <w:br/>
+      </w:r>
+      <w:bookmarkStart w:id="50" w:name="_Toc525465973"/>
+      <w:r>
+        <w:t>Control de Cambios</w:t>
+      </w:r>
+      <w:bookmarkEnd w:id="50"/>
+    </w:p>
+    <w:p>
+      <w:pPr>
+        <w:rPr>
+          <w:lang w:eastAsia="es-ES"/>
+        </w:rPr>
+      </w:pPr>
+      <w:r>
+        <w:rPr>
+          <w:lang w:eastAsia="es-ES"/>
+        </w:rPr>
+        <w:t>No se ha establecido documentación formal para la gestión de cada uno de los cambios.</w:t>
+      </w:r>
+    </w:p>
+    <w:p>
+      <w:r>
+        <w:rPr>
+          <w:lang w:eastAsia="es-ES"/>
+        </w:rPr>
+        <w:t>Las herramientas utilizadas para el control de versiones dan muchísima información sobre cada cambio realizado. Además, permiten hacer búsquedas y filtrados dinámicos que no se podrían realizar teniendo esta información en documentos.</w:t>
       </w:r>
     </w:p>
     <w:p>
       <w:pPr>
         <w:pStyle w:val="PSI-Comentario"/>
-        <w:rPr>
-          <w:lang w:eastAsia="es-ES"/>
-        </w:rPr>
-      </w:pPr>
-      <w:r>
-        <w:rPr>
-          <w:lang w:eastAsia="es-ES"/>
-        </w:rPr>
-        <w:t>Siendo la misma especialmente útil  para los documentos revisados frecuentemente, como el código fuente, la documentación, etc., como así también  llevar un balance histórico de las diferentes versiones del sistema.</w:t>
-      </w:r>
-      <w:r>
-        <w:rPr>
-          <w:lang w:eastAsia="es-ES"/>
-        </w:rPr>
+      </w:pPr>
+    </w:p>
+    <w:p>
+      <w:pPr>
+        <w:pStyle w:val="PSI-Ttulo1"/>
+      </w:pPr>
+      <w:bookmarkStart w:id="51" w:name="_Toc21938356"/>
+      <w:bookmarkStart w:id="52" w:name="_Toc525465976"/>
+      <w:r>
+        <w:t xml:space="preserve">Estándares, prácticas, </w:t>
+      </w:r>
+      <w:r>
+        <w:t>convenciones y métricas</w:t>
+      </w:r>
+      <w:bookmarkEnd w:id="51"/>
+      <w:bookmarkEnd w:id="52"/>
+    </w:p>
+    <w:p>
+      <w:pPr>
+        <w:pStyle w:val="PSI-Comentario"/>
+      </w:pPr>
+      <w:r>
+        <w:t>[Esta sección deberá cumplir con las siguientes funciones:</w:t>
+      </w:r>
+    </w:p>
+    <w:p>
+      <w:pPr>
+        <w:pStyle w:val="PSI-Comentario"/>
+      </w:pPr>
+      <w:r>
+        <w:t>Identificar los estándares, prácticas, convenciones y métricas que serán aplicadas.</w:t>
+      </w:r>
+    </w:p>
+    <w:p>
+      <w:pPr>
+        <w:pStyle w:val="PSI-Comentario"/>
+      </w:pPr>
+      <w:r>
+        <w:t>Indicar como será monitoreado y asegurado el cumplimiento con estos ítems</w:t>
+      </w:r>
+    </w:p>
+    <w:p>
+      <w:pPr>
+        <w:pStyle w:val="PSI-Comentario"/>
+      </w:pPr>
+      <w:r>
+        <w:t>El IEEE “</w:t>
+      </w:r>
+      <w:r>
+        <w:rPr>
+          <w:iCs/>
+        </w:rPr>
+        <w:t xml:space="preserve">Standard </w:t>
+      </w:r>
+      <w:proofErr w:type="spellStart"/>
+      <w:r>
+        <w:rPr>
+          <w:iCs/>
+        </w:rPr>
+        <w:t>Glosary</w:t>
+      </w:r>
+      <w:proofErr w:type="spellEnd"/>
+      <w:r>
+        <w:rPr>
+          <w:iCs/>
+        </w:rPr>
+        <w:t xml:space="preserve"> of Software </w:t>
+      </w:r>
+      <w:proofErr w:type="spellStart"/>
+      <w:r>
+        <w:rPr>
+          <w:iCs/>
+        </w:rPr>
+        <w:t>Engering</w:t>
+      </w:r>
+      <w:proofErr w:type="spellEnd"/>
+      <w:r>
+        <w:rPr>
+          <w:iCs/>
+        </w:rPr>
+        <w:t xml:space="preserve"> </w:t>
+      </w:r>
+      <w:proofErr w:type="spellStart"/>
+      <w:r>
+        <w:rPr>
+          <w:iCs/>
+        </w:rPr>
+        <w:t>Terms</w:t>
+      </w:r>
+      <w:proofErr w:type="spellEnd"/>
+      <w:r>
+        <w:t xml:space="preserve">” define como </w:t>
+      </w:r>
+      <w:r>
+        <w:rPr>
+          <w:iCs/>
+        </w:rPr>
+        <w:t>métrica</w:t>
+      </w:r>
+      <w:r>
+        <w:rPr>
+          <w:iCs/>
+        </w:rPr>
+        <w:t xml:space="preserve">: </w:t>
+      </w:r>
+      <w:r>
+        <w:t>“una  medida cuantitativa del grado en que un sistema, componente o proceso posee un atributo dado</w:t>
+      </w:r>
+      <w:r>
+        <w:rPr>
+          <w:iCs/>
+        </w:rPr>
+        <w:t>”</w:t>
+      </w:r>
+      <w:r>
+        <w:t>.]</w:t>
+      </w:r>
+    </w:p>
+    <w:p>
+      <w:pPr>
+        <w:pStyle w:val="PSI-Comentario"/>
+      </w:pPr>
+      <w:r>
+        <w:t>[</w:t>
+      </w:r>
+      <w:r>
+        <w:t>Las métricas son una herramienta poderosa y fundamental para el trabajo en SQA. Su aporte fundamental son las medidas preventivas que pueden surgir a raíz de su estudio. Sin duda aportan conclusiones que muchas veces no se aprecian a simple vista y que ayudan a mejorar la eficiencia del grupo de trabajo y la calidad de los productos. Aportan un caudal de información para hacer controles estadísticos de la calidad. Además cabe resaltar que nunca debe dejarse de buscar nuevas métricas de acuerdo a las nuevas variaciones y tendencias de las estadísticas</w:t>
+      </w:r>
+      <w:r>
+        <w:t>.</w:t>
+      </w:r>
+      <w:r>
         <w:t>]</w:t>
       </w:r>
     </w:p>
     <w:p>
       <w:pPr>
-        <w:pStyle w:val="PSI-Ttulo3"/>
-      </w:pPr>
-      <w:r>
-        <w:br/>
-      </w:r>
-      <w:bookmarkStart w:id="51" w:name="_Toc525465972"/>
-      <w:r>
-        <w:t>Forma de trabajo</w:t>
-      </w:r>
-      <w:bookmarkEnd w:id="51"/>
-      <w:r>
-        <w:t xml:space="preserve"> </w:t>
-      </w:r>
-    </w:p>
-    <w:p>
-      <w:pPr>
         <w:pStyle w:val="PSI-Comentario"/>
-        <w:rPr>
-          <w:lang w:eastAsia="es-ES"/>
-        </w:rPr>
-      </w:pPr>
-      <w:r>
-        <w:rPr>
-          <w:lang w:eastAsia="es-ES"/>
-        </w:rPr>
-        <w:t>[</w:t>
-      </w:r>
-      <w:r>
-        <w:rPr>
-          <w:lang w:eastAsia="es-ES"/>
-        </w:rPr>
-        <w:t>Durante el proceso de gestión de configuración se utilizará la herramienta Subversion para el control de versiones del producto. Cuando algún miembro haga una modificación en el proyecto, deberá acceder al servidor donde está alojada esta aplicación para almacenar la parte modificada en él, teniendo el resto del equipo de desarrollo la última versión actualizada en dicho servidor. Esta gestión de acceso al servidor para la actualización se hará mediante la herramienta Tortoise para los documentos y el plugin Subclise para el código fuente.</w:t>
-      </w:r>
-      <w:r>
-        <w:rPr>
-          <w:lang w:eastAsia="es-ES"/>
-        </w:rPr>
-        <w:t>]</w:t>
-      </w:r>
-    </w:p>
-    <w:bookmarkEnd w:id="49"/>
-    <w:bookmarkEnd w:id="50"/>
-    <w:p>
-      <w:pPr>
-        <w:pStyle w:val="PSI-Ttulo3"/>
-      </w:pPr>
-      <w:r>
-        <w:br/>
-      </w:r>
-      <w:bookmarkStart w:id="52" w:name="_Toc525465973"/>
-      <w:r>
-        <w:t>Control de Cambios</w:t>
-      </w:r>
-      <w:bookmarkEnd w:id="52"/>
-    </w:p>
-    <w:p>
-      <w:pPr>
-        <w:pStyle w:val="PSI-Comentario"/>
-      </w:pPr>
-      <w:r>
-        <w:rPr>
-          <w:lang w:eastAsia="es-ES"/>
-        </w:rPr>
-        <w:t>[</w:t>
-      </w:r>
-      <w:r>
-        <w:rPr>
-          <w:lang w:eastAsia="es-ES"/>
-        </w:rPr>
-        <w:t xml:space="preserve">Se efectúa una solicitud de cambio utilizando el </w:t>
-      </w:r>
-      <w:hyperlink w:anchor="Formulario" w:history="1">
-        <w:r>
-          <w:rPr>
-            <w:lang w:eastAsia="es-ES"/>
-          </w:rPr>
-          <w:t>Formulario de Pedido y Detección de Cambio</w:t>
-        </w:r>
-      </w:hyperlink>
-      <w:r>
-        <w:rPr>
-          <w:lang w:eastAsia="es-ES"/>
-        </w:rPr>
-        <w:t>. Especifica los procedimientos para solicitar un cambio a una línea base y la documentación necesaria</w:t>
-      </w:r>
-      <w:r>
-        <w:t>.</w:t>
-      </w:r>
-      <w:r>
-        <w:t>]</w:t>
-      </w:r>
-    </w:p>
-    <w:p>
-      <w:pPr>
-        <w:pStyle w:val="PSI-Comentario"/>
-      </w:pPr>
-      <w:r>
-        <w:t>[</w:t>
-      </w:r>
-      <w:r>
-        <w:t>El mismo contiene:</w:t>
-      </w:r>
-    </w:p>
-    <w:p>
-      <w:pPr>
-        <w:pStyle w:val="PSI-ComentarioNumeracin"/>
-      </w:pPr>
-      <w:r>
-        <w:t>Nombre y versión del Elemento de Configuración de Software a cambiar.</w:t>
-      </w:r>
-    </w:p>
-    <w:p>
-      <w:pPr>
-        <w:pStyle w:val="PSI-ComentarioNumeracin"/>
-      </w:pPr>
-      <w:r>
-        <w:t>Nombre del peticionario.</w:t>
-      </w:r>
-    </w:p>
-    <w:p>
-      <w:pPr>
-        <w:pStyle w:val="PSI-ComentarioNumeracin"/>
-      </w:pPr>
-      <w:r>
-        <w:t>Fecha de petición</w:t>
-      </w:r>
-    </w:p>
-    <w:p>
-      <w:pPr>
-        <w:pStyle w:val="PSI-ComentarioNumeracin"/>
-      </w:pPr>
-      <w:r>
-        <w:t>Necesidad del cambio</w:t>
-      </w:r>
-    </w:p>
-    <w:p>
-      <w:pPr>
-        <w:pStyle w:val="PSI-ComentarioNumeracin"/>
-      </w:pPr>
-      <w:r>
-        <w:t>Descripción del cambio pedido</w:t>
-      </w:r>
-    </w:p>
-    <w:p>
-      <w:pPr>
-        <w:pStyle w:val="PSI-ComentarioNumeracin"/>
-      </w:pPr>
-      <w:r>
-        <w:t>Prioridad</w:t>
-      </w:r>
-    </w:p>
-    <w:p>
-      <w:pPr>
-        <w:pStyle w:val="PSI-ComentarioNumeracin"/>
-      </w:pPr>
-      <w:r>
-        <w:t>Estado</w:t>
-      </w:r>
-    </w:p>
-    <w:p>
-      <w:pPr>
-        <w:pStyle w:val="PSI-ComentarioNumeracin"/>
-      </w:pPr>
-      <w:r>
-        <w:t>Fecha del cambio</w:t>
-      </w:r>
-      <w:r>
-        <w:t>]</w:t>
-      </w:r>
-    </w:p>
-    <w:p>
-      <w:pPr>
-        <w:pStyle w:val="Textoindependiente"/>
-        <w:ind w:left="1418"/>
-        <w:jc w:val="both"/>
-        <w:rPr>
-          <w:highlight w:val="yellow"/>
-          <w:lang w:val="es-ES"/>
-        </w:rPr>
-      </w:pPr>
-    </w:p>
-    <w:p>
-      <w:pPr>
-        <w:pStyle w:val="PSI-Ttulo3"/>
-      </w:pPr>
-      <w:bookmarkStart w:id="53" w:name="_Toc525465974"/>
-      <w:r>
-        <w:t>Reportes y Auditorias</w:t>
+      </w:pPr>
+    </w:p>
+    <w:p>
+      <w:pPr>
+        <w:pStyle w:val="PSI-Ttulo2"/>
+      </w:pPr>
+      <w:bookmarkStart w:id="53" w:name="_Toc525465977"/>
+      <w:r>
+        <w:t>Objetivos</w:t>
       </w:r>
       <w:bookmarkEnd w:id="53"/>
-    </w:p>
-    <w:p>
-      <w:pPr>
-        <w:pStyle w:val="PSI-Comentario"/>
-      </w:pPr>
-      <w:r>
-        <w:rPr>
-          <w:lang w:eastAsia="es-ES"/>
-        </w:rPr>
-        <w:t>Se realizará las siguientes auditorias:</w:t>
-      </w:r>
-      <w:r>
-        <w:rPr>
-          <w:lang w:eastAsia="es-ES"/>
-        </w:rPr>
-        <w:br/>
-      </w:r>
-      <w:r>
-        <w:rPr>
-          <w:b/>
-        </w:rPr>
-        <w:br/>
-      </w:r>
-      <w:r>
-        <w:rPr>
-          <w:b/>
-        </w:rPr>
-        <w:t>Auditoria Funcional:</w:t>
-      </w:r>
-      <w:r>
-        <w:t xml:space="preserve"> </w:t>
-      </w:r>
-      <w:r>
-        <w:rPr>
-          <w:lang w:eastAsia="es-ES"/>
-        </w:rPr>
-        <w:t>Cuyo objetivo es comprobar que se han completado todas las pruebas necesarias para el / los ECS auditados, y que, teniendo en cuenta los resultados de los tests, se puede afirmar que el / los ECS satisfacen los requisitos que se impusieron sobre él.</w:t>
-      </w:r>
-    </w:p>
-    <w:p>
-      <w:pPr>
-        <w:pStyle w:val="PSI-Comentario"/>
-      </w:pPr>
-      <w:r>
-        <w:rPr>
-          <w:b/>
-        </w:rPr>
-        <w:t>Revisión formal de certificación</w:t>
-      </w:r>
-      <w:r>
-        <w:t xml:space="preserve">: </w:t>
-      </w:r>
-      <w:r>
-        <w:rPr>
-          <w:lang w:eastAsia="es-ES"/>
-        </w:rPr>
-        <w:t>Cuyo objetivo es certificar que el / los ECS se comportan correctamente en su entorno operativo.</w:t>
-      </w:r>
-    </w:p>
-    <w:p>
-      <w:pPr>
-        <w:pStyle w:val="PSI-Ttulo2"/>
-      </w:pPr>
-      <w:bookmarkStart w:id="54" w:name="_Toc21938355"/>
-      <w:bookmarkStart w:id="55" w:name="_Toc525465975"/>
-      <w:r>
-        <w:lastRenderedPageBreak/>
-        <w:t>Otros documentos</w:t>
-      </w:r>
-      <w:bookmarkEnd w:id="54"/>
-      <w:bookmarkEnd w:id="55"/>
-    </w:p>
-    <w:p>
-      <w:pPr>
-        <w:pStyle w:val="PSI-Comentario"/>
-      </w:pPr>
-      <w:r>
-        <w:t>[Esta sección puede contener otros documentos que se identifiquen de incidencia en la calidad del producto a desarrollar, por ejemplo:</w:t>
-      </w:r>
-    </w:p>
-    <w:p>
-      <w:pPr>
-        <w:pStyle w:val="PSI-ComentarioVieta"/>
-      </w:pPr>
-      <w:r>
-        <w:t>Plan de desarrollo</w:t>
-      </w:r>
-    </w:p>
-    <w:p>
-      <w:pPr>
-        <w:pStyle w:val="PSI-ComentarioVieta"/>
-      </w:pPr>
-      <w:r>
-        <w:t>Plan de proyecto</w:t>
-      </w:r>
-    </w:p>
-    <w:p>
-      <w:pPr>
-        <w:pStyle w:val="PSI-ComentarioVieta"/>
-      </w:pPr>
-      <w:r>
-        <w:t>Manual de estándares y procedimientos</w:t>
-      </w:r>
-      <w:r>
-        <w:t>.</w:t>
-      </w:r>
-      <w:r>
-        <w:t>]</w:t>
-      </w:r>
-    </w:p>
-    <w:p>
-      <w:pPr>
-        <w:pStyle w:val="PSI-Comentario"/>
-      </w:pPr>
-    </w:p>
-    <w:p>
-      <w:pPr>
-        <w:pStyle w:val="PSI-Ttulo1"/>
-      </w:pPr>
-      <w:bookmarkStart w:id="56" w:name="_Toc21938356"/>
-      <w:bookmarkStart w:id="57" w:name="_Toc525465976"/>
-      <w:r>
-        <w:t xml:space="preserve">Estándares, prácticas, </w:t>
-      </w:r>
-      <w:r>
-        <w:t>convenciones y métricas</w:t>
-      </w:r>
-      <w:bookmarkEnd w:id="56"/>
-      <w:bookmarkEnd w:id="57"/>
-    </w:p>
-    <w:p>
-      <w:pPr>
-        <w:pStyle w:val="PSI-Comentario"/>
-      </w:pPr>
-      <w:r>
-        <w:t>[Esta sección deberá cumplir con las siguientes funciones:</w:t>
-      </w:r>
-    </w:p>
-    <w:p>
-      <w:pPr>
-        <w:pStyle w:val="PSI-Comentario"/>
-      </w:pPr>
-      <w:r>
-        <w:t>Identificar los estándares, prácticas, convenciones y métricas que serán aplicadas.</w:t>
-      </w:r>
-    </w:p>
-    <w:p>
-      <w:pPr>
-        <w:pStyle w:val="PSI-Comentario"/>
-      </w:pPr>
-      <w:r>
-        <w:t>Indicar como será monitoreado y asegurado el cumplimiento con estos ítems</w:t>
-      </w:r>
-    </w:p>
-    <w:p>
-      <w:pPr>
-        <w:pStyle w:val="PSI-Comentario"/>
-      </w:pPr>
-      <w:r>
-        <w:t>El IEEE “</w:t>
-      </w:r>
-      <w:r>
-        <w:rPr>
-          <w:iCs/>
-        </w:rPr>
-        <w:t>Standard Glosary of Software Engering Terms</w:t>
-      </w:r>
-      <w:r>
-        <w:t xml:space="preserve">” define como </w:t>
-      </w:r>
-      <w:r>
-        <w:rPr>
-          <w:iCs/>
-        </w:rPr>
-        <w:t>métrica</w:t>
-      </w:r>
-      <w:r>
-        <w:rPr>
-          <w:iCs/>
-        </w:rPr>
-        <w:t xml:space="preserve">: </w:t>
-      </w:r>
-      <w:r>
-        <w:t>“una  medida cuantitativa del grado en que un sistema, componente o proceso posee un atributo dado</w:t>
-      </w:r>
-      <w:r>
-        <w:rPr>
-          <w:iCs/>
-        </w:rPr>
-        <w:t>”</w:t>
-      </w:r>
-      <w:r>
-        <w:t>.]</w:t>
-      </w:r>
-    </w:p>
-    <w:p>
-      <w:pPr>
-        <w:pStyle w:val="PSI-Comentario"/>
-      </w:pPr>
-      <w:r>
-        <w:t>[</w:t>
-      </w:r>
-      <w:r>
-        <w:t>Las métricas son una herramienta poderosa y fundamental para el trabajo en SQA. Su aporte fundamental son las medidas preventivas que pueden surgir a raíz de su estudio. Sin duda aportan conclusiones que muchas veces no se aprecian a simple vista y que ayudan a mejorar la eficiencia del grupo de trabajo y la calidad de los productos. Aportan un caudal de información para hacer controles estadísticos de la calidad. Además cabe resaltar que nunca debe dejarse de buscar nuevas métricas de acuerdo a las nuevas variaciones y tendencias de las estadísticas</w:t>
-      </w:r>
-      <w:r>
-        <w:t>.</w:t>
-      </w:r>
-      <w:r>
-        <w:t>]</w:t>
-      </w:r>
-    </w:p>
-    <w:p>
-      <w:pPr>
-        <w:pStyle w:val="PSI-Comentario"/>
-      </w:pPr>
-    </w:p>
-    <w:p>
-      <w:pPr>
-        <w:pStyle w:val="PSI-Ttulo2"/>
-      </w:pPr>
-      <w:bookmarkStart w:id="58" w:name="_Toc525465977"/>
-      <w:r>
-        <w:t>Objetivos</w:t>
-      </w:r>
-      <w:bookmarkEnd w:id="58"/>
     </w:p>
     <w:p>
       <w:pPr>
@@ -8085,6 +7752,7 @@
           <w:rFonts w:ascii="Symbol" w:hAnsi="Symbol" w:cs="Symbol"/>
           <w:lang w:val="en-US"/>
         </w:rPr>
+        <w:lastRenderedPageBreak/>
         <w:t></w:t>
       </w:r>
       <w:r>
@@ -8099,11 +7767,16 @@
       <w:r>
         <w:t xml:space="preserve"> </w:t>
       </w:r>
+      <w:proofErr w:type="gramStart"/>
       <w:r>
         <w:t>m</w:t>
       </w:r>
       <w:r>
-        <w:t>arco de referencia de donde puede ser obtenida.</w:t>
+        <w:t>arco</w:t>
+      </w:r>
+      <w:proofErr w:type="gramEnd"/>
+      <w:r>
+        <w:t xml:space="preserve"> de referencia de donde puede ser obtenida.</w:t>
       </w:r>
     </w:p>
     <w:p>
@@ -8124,16 +7797,16 @@
       <w:pPr>
         <w:pStyle w:val="PSI-Ttulo2"/>
       </w:pPr>
-      <w:bookmarkStart w:id="59" w:name="_Toc21938357"/>
+      <w:bookmarkStart w:id="54" w:name="_Toc21938357"/>
       <w:r>
         <w:br w:type="page"/>
       </w:r>
-      <w:bookmarkStart w:id="60" w:name="_Toc525465978"/>
+      <w:bookmarkStart w:id="55" w:name="_Toc525465978"/>
       <w:r>
         <w:lastRenderedPageBreak/>
         <w:t>Métricas de proceso</w:t>
       </w:r>
-      <w:bookmarkEnd w:id="60"/>
+      <w:bookmarkEnd w:id="55"/>
     </w:p>
     <w:p>
       <w:pPr>
@@ -8245,11 +7918,11 @@
       <w:r>
         <w:t xml:space="preserve"> </w:t>
       </w:r>
-      <w:bookmarkStart w:id="61" w:name="_Toc525465979"/>
+      <w:bookmarkStart w:id="56" w:name="_Toc525465979"/>
       <w:r>
         <w:t>Métricas de proyecto</w:t>
       </w:r>
-      <w:bookmarkEnd w:id="61"/>
+      <w:bookmarkEnd w:id="56"/>
     </w:p>
     <w:p>
       <w:pPr>
@@ -8389,12 +8062,12 @@
       <w:r>
         <w:br w:type="page"/>
       </w:r>
-      <w:bookmarkStart w:id="62" w:name="_Toc525465980"/>
+      <w:bookmarkStart w:id="57" w:name="_Toc525465980"/>
       <w:r>
         <w:lastRenderedPageBreak/>
         <w:t>Métricas de producto</w:t>
       </w:r>
-      <w:bookmarkEnd w:id="62"/>
+      <w:bookmarkEnd w:id="57"/>
     </w:p>
     <w:p>
       <w:pPr>
@@ -8496,8 +8169,13 @@
       <w:pPr>
         <w:pStyle w:val="PSI-ComentarioVieta"/>
       </w:pPr>
-      <w:r>
-        <w:t>Volativilidad de componentes</w:t>
+      <w:proofErr w:type="spellStart"/>
+      <w:r>
+        <w:t>Volativilidad</w:t>
+      </w:r>
+      <w:proofErr w:type="spellEnd"/>
+      <w:r>
+        <w:t xml:space="preserve"> de componentes</w:t>
       </w:r>
     </w:p>
     <w:p>
@@ -8581,12 +8259,12 @@
       <w:pPr>
         <w:pStyle w:val="PSI-Ttulo2"/>
       </w:pPr>
-      <w:bookmarkStart w:id="63" w:name="_Toc525465981"/>
+      <w:bookmarkStart w:id="58" w:name="_Toc525465981"/>
       <w:r>
         <w:t>Estándar de documentación</w:t>
       </w:r>
-      <w:bookmarkEnd w:id="59"/>
-      <w:bookmarkEnd w:id="63"/>
+      <w:bookmarkEnd w:id="54"/>
+      <w:bookmarkEnd w:id="58"/>
     </w:p>
     <w:p>
       <w:pPr>
@@ -8740,650 +8418,769 @@
       <w:pPr>
         <w:pStyle w:val="PSI-Ttulo2"/>
       </w:pPr>
-      <w:bookmarkStart w:id="64" w:name="_Toc21938358"/>
-      <w:bookmarkStart w:id="65" w:name="_Toc525465982"/>
+      <w:bookmarkStart w:id="59" w:name="_Toc21938358"/>
+      <w:bookmarkStart w:id="60" w:name="_Toc525465982"/>
       <w:r>
         <w:t>Estándar de verificación y prácticas</w:t>
       </w:r>
+      <w:bookmarkEnd w:id="59"/>
+      <w:bookmarkEnd w:id="60"/>
+    </w:p>
+    <w:p>
+      <w:pPr>
+        <w:pStyle w:val="PSI-Normal"/>
+      </w:pPr>
+      <w:r>
+        <w:t>Se utilizan las prácticas definidas en el Plan de Verificación y Validación.</w:t>
+      </w:r>
+    </w:p>
+    <w:p>
+      <w:pPr>
+        <w:pStyle w:val="PSI-Normal"/>
+      </w:pPr>
+      <w:r>
+        <w:t>Como estándar se utiliza el documento de:</w:t>
+      </w:r>
+      <w:r>
+        <w:rPr>
+          <w:b/>
+        </w:rPr>
+        <w:t xml:space="preserve"> </w:t>
+      </w:r>
+      <w:r>
+        <w:fldChar w:fldCharType="begin"/>
+      </w:r>
+      <w:r>
+        <w:instrText xml:space="preserve"> INCLUDEPICTURE "H:\\psi\\metodologia\\images\\cnvbull2.gif" \* MERGEFORMAT \d </w:instrText>
+      </w:r>
+      <w:r>
+        <w:fldChar w:fldCharType="end"/>
+      </w:r>
+      <w:proofErr w:type="spellStart"/>
+      <w:r>
+        <w:t>Std</w:t>
+      </w:r>
+      <w:proofErr w:type="spellEnd"/>
+      <w:r>
+        <w:t xml:space="preserve"> 1012-1986 IEEE Standard </w:t>
+      </w:r>
+      <w:proofErr w:type="spellStart"/>
+      <w:r>
+        <w:t>for</w:t>
+      </w:r>
+      <w:proofErr w:type="spellEnd"/>
+      <w:r>
+        <w:t xml:space="preserve"> Software </w:t>
+      </w:r>
+      <w:proofErr w:type="spellStart"/>
+      <w:r>
+        <w:t>Verification</w:t>
+      </w:r>
+      <w:proofErr w:type="spellEnd"/>
+      <w:r>
+        <w:t xml:space="preserve"> and </w:t>
+      </w:r>
+      <w:proofErr w:type="spellStart"/>
+      <w:r>
+        <w:t>Validation</w:t>
+      </w:r>
+      <w:proofErr w:type="spellEnd"/>
+      <w:r>
+        <w:t xml:space="preserve"> </w:t>
+      </w:r>
+      <w:proofErr w:type="spellStart"/>
+      <w:r>
+        <w:t>Plans</w:t>
+      </w:r>
+      <w:proofErr w:type="spellEnd"/>
+      <w:r>
+        <w:t>.</w:t>
+      </w:r>
+    </w:p>
+    <w:p>
+      <w:pPr>
+        <w:pStyle w:val="MNormal"/>
+        <w:rPr>
+          <w:lang w:val="es-AR"/>
+        </w:rPr>
+      </w:pPr>
+    </w:p>
+    <w:p>
+      <w:pPr>
+        <w:pStyle w:val="MNormal"/>
+        <w:rPr>
+          <w:lang w:val="es-AR"/>
+        </w:rPr>
+      </w:pPr>
+    </w:p>
+    <w:p>
+      <w:pPr>
+        <w:pStyle w:val="PSI-Ttulo1"/>
+      </w:pPr>
+      <w:bookmarkStart w:id="61" w:name="_Toc21938360"/>
+      <w:bookmarkStart w:id="62" w:name="_Toc525465984"/>
+      <w:r>
+        <w:t>Revisiones y auditorías</w:t>
+      </w:r>
+      <w:bookmarkEnd w:id="61"/>
+      <w:bookmarkEnd w:id="62"/>
+    </w:p>
+    <w:p>
+      <w:pPr>
+        <w:pStyle w:val="PSI-Ttulo2"/>
+      </w:pPr>
+      <w:bookmarkStart w:id="63" w:name="_Toc21938361"/>
+      <w:bookmarkStart w:id="64" w:name="_Toc525465985"/>
+      <w:r>
+        <w:t>Objetivo</w:t>
+      </w:r>
+      <w:bookmarkEnd w:id="63"/>
       <w:bookmarkEnd w:id="64"/>
+    </w:p>
+    <w:p>
+      <w:pPr>
+        <w:pStyle w:val="PSI-Normal"/>
+      </w:pPr>
+      <w:r>
+        <w:t>Definición de las revisiones y auditorías técnicas y de gestión que se realizarán.</w:t>
+      </w:r>
+    </w:p>
+    <w:p>
+      <w:pPr>
+        <w:pStyle w:val="PSI-Normal"/>
+      </w:pPr>
+      <w:r>
+        <w:t>Especificación de cómo serán llevadas a cabo dichas revisiones y auditorías.</w:t>
+      </w:r>
+    </w:p>
+    <w:p>
+      <w:pPr>
+        <w:pStyle w:val="PSI-Normal"/>
+      </w:pPr>
+    </w:p>
+    <w:p>
+      <w:pPr>
+        <w:pStyle w:val="PSI-Ttulo2"/>
+      </w:pPr>
+      <w:bookmarkStart w:id="65" w:name="_Toc21938362"/>
+      <w:bookmarkStart w:id="66" w:name="_Toc525465986"/>
+      <w:r>
+        <w:t>Requerimientos mínimos</w:t>
+      </w:r>
       <w:bookmarkEnd w:id="65"/>
+      <w:bookmarkEnd w:id="66"/>
+    </w:p>
+    <w:p>
+      <w:pPr>
+        <w:pStyle w:val="PSI-Comentario"/>
+      </w:pPr>
+      <w:r>
+        <w:t>[Se especifican las revisiones y auditorías que deben realizarse como mínimo, así como la agenda para la realización de las mismas.]</w:t>
+      </w:r>
+    </w:p>
+    <w:p>
+      <w:pPr>
+        <w:pStyle w:val="PSI-Comentario"/>
+      </w:pPr>
+      <w:r>
+        <w:t>Cómo mínimo deberán revisarse todas las entregas semanales, basado en los estándares definidos anteriormente. Estas revisiones serán realizadas por el Responsable de SQA y/o el Asistente de SQA.</w:t>
+      </w:r>
+      <w:r>
+        <w:cr/>
+      </w:r>
+    </w:p>
+    <w:p>
+      <w:pPr>
+        <w:pStyle w:val="PSI-Ttulo3"/>
+      </w:pPr>
+      <w:bookmarkStart w:id="67" w:name="_Toc21938363"/>
+      <w:bookmarkStart w:id="68" w:name="_Toc525465987"/>
+      <w:r>
+        <w:lastRenderedPageBreak/>
+        <w:t>Revisión de requerimientos</w:t>
+      </w:r>
+      <w:bookmarkEnd w:id="67"/>
+      <w:bookmarkEnd w:id="68"/>
     </w:p>
     <w:p>
       <w:pPr>
         <w:pStyle w:val="PSI-Normal"/>
       </w:pPr>
       <w:r>
-        <w:t>Se utilizan las prácticas definidas en el Plan de Verificación y Validación.</w:t>
-      </w:r>
+        <w:t xml:space="preserve">Esta revisión se realiza para asegurar que se </w:t>
+      </w:r>
+      <w:r>
+        <w:t xml:space="preserve">ha </w:t>
+      </w:r>
+      <w:r>
+        <w:t>cumpli</w:t>
+      </w:r>
+      <w:r>
+        <w:t>do</w:t>
+      </w:r>
+      <w:r>
+        <w:t xml:space="preserve"> con los requerimientos especificados por el Cliente.</w:t>
+      </w:r>
+    </w:p>
+    <w:p>
+      <w:pPr>
+        <w:pStyle w:val="PSI-Comentario"/>
+      </w:pPr>
+    </w:p>
+    <w:p>
+      <w:pPr>
+        <w:pStyle w:val="PSI-Ttulo3"/>
+      </w:pPr>
+      <w:bookmarkStart w:id="69" w:name="_Toc21938364"/>
+      <w:bookmarkStart w:id="70" w:name="_Toc525465988"/>
+      <w:r>
+        <w:t>Revisión de diseño preliminar</w:t>
+      </w:r>
+      <w:bookmarkEnd w:id="69"/>
+      <w:bookmarkEnd w:id="70"/>
     </w:p>
     <w:p>
       <w:pPr>
         <w:pStyle w:val="PSI-Normal"/>
       </w:pPr>
       <w:r>
-        <w:t>Como estándar se utiliza el documento de:</w:t>
-      </w:r>
-      <w:r>
-        <w:rPr>
-          <w:b/>
-        </w:rPr>
+        <w:t>Esta revisión se realiza para asegurar la consistencia y suficiencia técnica del diseño preliminar del software.</w:t>
+      </w:r>
+    </w:p>
+    <w:p>
+      <w:pPr>
+        <w:pStyle w:val="PSI-Ttulo3"/>
+      </w:pPr>
+      <w:bookmarkStart w:id="71" w:name="_Toc21938365"/>
+    </w:p>
+    <w:p>
+      <w:pPr>
+        <w:pStyle w:val="PSI-Ttulo3"/>
+      </w:pPr>
+      <w:bookmarkStart w:id="72" w:name="_Toc525465989"/>
+      <w:r>
+        <w:t>Revisión de diseño crítico</w:t>
+      </w:r>
+      <w:bookmarkEnd w:id="71"/>
+      <w:bookmarkEnd w:id="72"/>
+    </w:p>
+    <w:p>
+      <w:pPr>
+        <w:pStyle w:val="PSI-Normal"/>
+      </w:pPr>
+      <w:r>
+        <w:t>Esta revisión se realiza para asegurar la consistencia del diseño detallado con la especificación de requerimientos.</w:t>
+      </w:r>
+    </w:p>
+    <w:p>
+      <w:pPr>
+        <w:pStyle w:val="PSI-Normal"/>
+      </w:pPr>
+    </w:p>
+    <w:p>
+      <w:pPr>
+        <w:pStyle w:val="PSI-Ttulo3"/>
+      </w:pPr>
+      <w:bookmarkStart w:id="73" w:name="_Toc21938367"/>
+      <w:bookmarkStart w:id="74" w:name="_Toc525465990"/>
+      <w:r>
+        <w:t>Auditoría funcional</w:t>
+      </w:r>
+      <w:bookmarkEnd w:id="73"/>
+      <w:bookmarkEnd w:id="74"/>
+    </w:p>
+    <w:p>
+      <w:pPr>
+        <w:pStyle w:val="PSI-Normal"/>
+      </w:pPr>
+      <w:r>
+        <w:t>Esta auditoría se realiza previa a la liberación del software, para verificar que todos los requerimientos especificados en el documento de requerimientos fueron cumplidos.</w:t>
+      </w:r>
+    </w:p>
+    <w:p>
+      <w:pPr>
+        <w:pStyle w:val="PSI-Comentario"/>
+      </w:pPr>
+    </w:p>
+    <w:p>
+      <w:pPr>
+        <w:pStyle w:val="PSI-Ttulo3"/>
+      </w:pPr>
+      <w:bookmarkStart w:id="75" w:name="_Toc21938368"/>
+      <w:bookmarkStart w:id="76" w:name="_Toc525465991"/>
+      <w:r>
+        <w:t>Auditoría física</w:t>
+      </w:r>
+      <w:bookmarkEnd w:id="75"/>
+      <w:bookmarkEnd w:id="76"/>
+    </w:p>
+    <w:p>
+      <w:pPr>
+        <w:pStyle w:val="PSI-Normal"/>
+      </w:pPr>
+      <w:r>
+        <w:t>Esta revisión se realiza para verificar que el software y la documentación son consistentes y están aptos para la liberación.</w:t>
+      </w:r>
+    </w:p>
+    <w:p>
+      <w:pPr>
+        <w:pStyle w:val="PSI-Ttulo3"/>
+      </w:pPr>
+      <w:bookmarkStart w:id="77" w:name="_Toc21938369"/>
+    </w:p>
+    <w:p>
+      <w:pPr>
+        <w:pStyle w:val="PSI-Ttulo3"/>
+      </w:pPr>
+      <w:bookmarkStart w:id="78" w:name="_Toc525465992"/>
+      <w:r>
+        <w:t>Auditorías internas al proceso</w:t>
+      </w:r>
+      <w:bookmarkEnd w:id="77"/>
+      <w:bookmarkEnd w:id="78"/>
+    </w:p>
+    <w:p>
+      <w:pPr>
+        <w:pStyle w:val="PSI-Normal"/>
+      </w:pPr>
+      <w:r>
+        <w:t xml:space="preserve">Estas auditorías </w:t>
+      </w:r>
+      <w:r>
+        <w:t>sirven</w:t>
+      </w:r>
+      <w:r>
+        <w:t xml:space="preserve"> para verificar la consistencia: del código versus el documento de diseño, especificaciones de </w:t>
+      </w:r>
+      <w:proofErr w:type="spellStart"/>
+      <w:r>
+        <w:t>interfase</w:t>
+      </w:r>
+      <w:proofErr w:type="spellEnd"/>
+      <w:r>
+        <w:t>, implementaciones de diseño versus requerimientos funcionales, requerimientos funcionales versus descripciones de testeo.</w:t>
+      </w:r>
+    </w:p>
+    <w:p>
+      <w:pPr>
+        <w:pStyle w:val="PSI-Ttulo3"/>
+      </w:pPr>
+      <w:bookmarkStart w:id="79" w:name="_Toc21938370"/>
+    </w:p>
+    <w:p>
+      <w:pPr>
+        <w:pStyle w:val="PSI-Ttulo3"/>
+      </w:pPr>
+      <w:bookmarkStart w:id="80" w:name="_Toc525465993"/>
+      <w:r>
+        <w:t>Revisiones de gestión</w:t>
+      </w:r>
+      <w:bookmarkEnd w:id="79"/>
+      <w:bookmarkEnd w:id="80"/>
+    </w:p>
+    <w:p>
+      <w:pPr>
+        <w:pStyle w:val="PSI-Normal"/>
+      </w:pPr>
+      <w:r>
+        <w:t>Estas revisiones se realizan periódicamente para asegurar la ejecución de todas las actividades identificadas en este Plan. Deben realizarse por una persona ajena al grupo de trabajo.</w:t>
+      </w:r>
+    </w:p>
+    <w:p>
+      <w:pPr>
+        <w:pStyle w:val="PSI-Ttulo3"/>
+      </w:pPr>
+      <w:bookmarkStart w:id="81" w:name="_Toc21938371"/>
+    </w:p>
+    <w:p>
+      <w:pPr>
+        <w:pStyle w:val="PSI-Ttulo3"/>
+      </w:pPr>
+      <w:bookmarkStart w:id="82" w:name="_Toc525465994"/>
+      <w:r>
+        <w:t>Revisión del Plan de gestión de configuración</w:t>
+      </w:r>
+      <w:bookmarkEnd w:id="81"/>
+      <w:bookmarkEnd w:id="82"/>
+    </w:p>
+    <w:p>
+      <w:pPr>
+        <w:pStyle w:val="PSI-Normal"/>
+      </w:pPr>
+      <w:r>
+        <w:t>Esta revisión se realiza para asegurar la consistencia y completitud de los métodos especificados en el Plan de gestión de configuración.</w:t>
+      </w:r>
+    </w:p>
+    <w:p>
+      <w:pPr>
+        <w:pStyle w:val="PSI-Normal"/>
+      </w:pPr>
+    </w:p>
+    <w:p>
+      <w:pPr>
+        <w:pStyle w:val="PSI-Ttulo3"/>
+      </w:pPr>
+      <w:bookmarkStart w:id="83" w:name="_Toc21938372"/>
+      <w:bookmarkStart w:id="84" w:name="_Toc525465995"/>
+      <w:r>
+        <w:t>Revisión Post Mortem</w:t>
+      </w:r>
+      <w:bookmarkEnd w:id="83"/>
+      <w:bookmarkEnd w:id="84"/>
+    </w:p>
+    <w:p>
+      <w:pPr>
+        <w:pStyle w:val="PSI-Normal"/>
+      </w:pPr>
+      <w:r>
+        <w:t>Esta revisión se realiza al concluir el proyecto para especificar las actividades de desarrollo implementadas durante el proyecto y para proveer recomendaciones.</w:t>
+      </w:r>
+    </w:p>
+    <w:p>
+      <w:pPr>
+        <w:pStyle w:val="PSI-Normal"/>
+      </w:pPr>
+    </w:p>
+    <w:p>
+      <w:pPr>
+        <w:pStyle w:val="PSI-Ttulo3"/>
+      </w:pPr>
+      <w:bookmarkStart w:id="85" w:name="_Toc21938373"/>
+      <w:bookmarkStart w:id="86" w:name="_Toc525465996"/>
+      <w:r>
+        <w:t>Agenda</w:t>
+      </w:r>
+      <w:bookmarkEnd w:id="85"/>
+      <w:bookmarkEnd w:id="86"/>
+    </w:p>
+    <w:p>
+      <w:pPr>
+        <w:pStyle w:val="PSI-Comentario"/>
+      </w:pPr>
+      <w:r>
+        <w:t>[En esta sección se deberá especificar la agenda para las revisiones y auditorías detalladas anteriormente.]</w:t>
+      </w:r>
+    </w:p>
+    <w:p>
+      <w:pPr>
+        <w:pStyle w:val="PSI-Comentario"/>
+      </w:pPr>
+      <w:r>
+        <w:t>A continuación se muestra una agenda, tentativa, de las revisiones a realizar. Algunas fechas pueden ser modificadas conforme avanza el proyecto.</w:t>
+      </w:r>
+    </w:p>
+    <w:p>
+      <w:pPr>
+        <w:pStyle w:val="PSI-Comentario"/>
+      </w:pPr>
+    </w:p>
+    <w:p>
+      <w:pPr>
+        <w:pStyle w:val="PSI-Ttulo2"/>
+      </w:pPr>
+      <w:bookmarkStart w:id="87" w:name="_Toc21938374"/>
+    </w:p>
+    <w:p>
+      <w:pPr>
+        <w:pStyle w:val="PSI-Ttulo2"/>
+      </w:pPr>
+      <w:bookmarkStart w:id="88" w:name="_Toc525465997"/>
+      <w:r>
+        <w:t>Otras revisiones</w:t>
+      </w:r>
+      <w:bookmarkEnd w:id="87"/>
+      <w:bookmarkEnd w:id="88"/>
+    </w:p>
+    <w:p>
+      <w:pPr>
+        <w:pStyle w:val="PSI-Ttulo3"/>
+      </w:pPr>
+      <w:bookmarkStart w:id="89" w:name="_Toc21938375"/>
+      <w:bookmarkStart w:id="90" w:name="_Toc525465998"/>
+      <w:r>
+        <w:t>Revisión de documentación de usuario</w:t>
+      </w:r>
+      <w:bookmarkEnd w:id="89"/>
+      <w:bookmarkEnd w:id="90"/>
+    </w:p>
+    <w:p>
+      <w:pPr>
+        <w:pStyle w:val="PSI-Normal"/>
+      </w:pPr>
+      <w:r>
+        <w:t>Se r</w:t>
+      </w:r>
+      <w:r>
+        <w:t xml:space="preserve">evisa la completitud, claridad </w:t>
+      </w:r>
+      <w:r>
+        <w:t>y aplicación de uso.</w:t>
+      </w:r>
+    </w:p>
+    <w:p>
+      <w:pPr>
+        <w:pStyle w:val="PSI-Normal"/>
+      </w:pPr>
+    </w:p>
+    <w:p>
+      <w:pPr>
+        <w:pStyle w:val="PSI-Ttulo1"/>
+      </w:pPr>
+      <w:bookmarkStart w:id="91" w:name="_Toc21938376"/>
+      <w:bookmarkStart w:id="92" w:name="_Toc525465999"/>
+      <w:r>
+        <w:t>Verificación</w:t>
+      </w:r>
+      <w:bookmarkEnd w:id="91"/>
+      <w:bookmarkEnd w:id="92"/>
+    </w:p>
+    <w:p>
+      <w:pPr>
+        <w:pStyle w:val="PSI-Comentario"/>
+      </w:pPr>
+      <w:r>
+        <w:t>[Se debe identificar todas las verificaciones que no fueron identificadas en el Plan de V &amp; V para el software y debe especificar los métodos a ser usados.]</w:t>
+      </w:r>
+    </w:p>
+    <w:p>
+      <w:pPr>
+        <w:pStyle w:val="PSI-Comentario"/>
+      </w:pPr>
+      <w:r>
+        <w:t>La verificación se hará conforme a lo expresado en el documento: Plan de Verificación y Validación.</w:t>
+      </w:r>
+    </w:p>
+    <w:p>
+      <w:pPr>
+        <w:pStyle w:val="PSI-Comentario"/>
+      </w:pPr>
+    </w:p>
+    <w:p>
+      <w:pPr>
+        <w:pStyle w:val="PSI-Ttulo1"/>
+      </w:pPr>
+      <w:bookmarkStart w:id="93" w:name="_Toc21938377"/>
+      <w:bookmarkStart w:id="94" w:name="_Toc525466000"/>
+      <w:r>
+        <w:t>Reporte de problemas y acciones correctivas</w:t>
+      </w:r>
+      <w:bookmarkEnd w:id="93"/>
+      <w:bookmarkEnd w:id="94"/>
+    </w:p>
+    <w:p>
+      <w:r>
+        <w:t>La manera en que el equipo de desarrollo trabajará es sencilla.</w:t>
+      </w:r>
+    </w:p>
+    <w:p>
+      <w:pPr>
+        <w:pStyle w:val="Prrafodelista"/>
+        <w:numPr>
+          <w:ilvl w:val="0"/>
+          <w:numId w:val="15"/>
+        </w:numPr>
+      </w:pPr>
+      <w:r>
+        <w:t>Desarrollador programa funcionalidad</w:t>
+      </w:r>
+    </w:p>
+    <w:p>
+      <w:pPr>
+        <w:pStyle w:val="Prrafodelista"/>
+        <w:numPr>
+          <w:ilvl w:val="0"/>
+          <w:numId w:val="15"/>
+        </w:numPr>
+      </w:pPr>
+      <w:proofErr w:type="spellStart"/>
+      <w:r>
+        <w:t>Tester</w:t>
+      </w:r>
+      <w:proofErr w:type="spellEnd"/>
+      <w:r>
+        <w:t xml:space="preserve"> prueba dicha funcionalidad y elabora un documento formal sobre esta prueba.</w:t>
+      </w:r>
+    </w:p>
+    <w:p>
+      <w:pPr>
+        <w:pStyle w:val="Prrafodelista"/>
+        <w:numPr>
+          <w:ilvl w:val="0"/>
+          <w:numId w:val="15"/>
+        </w:numPr>
+      </w:pPr>
+      <w:proofErr w:type="spellStart"/>
+      <w:r>
+        <w:t>Tester</w:t>
+      </w:r>
+      <w:proofErr w:type="spellEnd"/>
+      <w:r>
+        <w:t xml:space="preserve"> elabora un </w:t>
+      </w:r>
+      <w:r>
+        <w:t xml:space="preserve">documento con el </w:t>
+      </w:r>
+      <w:r>
+        <w:t xml:space="preserve">resumen </w:t>
+      </w:r>
+      <w:r>
+        <w:t>de los errores encontrados.</w:t>
+      </w:r>
+    </w:p>
+    <w:p>
+      <w:pPr>
+        <w:pStyle w:val="Prrafodelista"/>
+        <w:numPr>
+          <w:ilvl w:val="0"/>
+          <w:numId w:val="15"/>
+        </w:numPr>
+      </w:pPr>
+      <w:r>
+        <w:lastRenderedPageBreak/>
+        <w:t>El desarrollador corrige los errores detectados.</w:t>
+      </w:r>
+    </w:p>
+    <w:p>
+      <w:pPr>
+        <w:pStyle w:val="Prrafodelista"/>
+        <w:numPr>
+          <w:ilvl w:val="0"/>
+          <w:numId w:val="15"/>
+        </w:numPr>
+      </w:pPr>
+      <w:r>
+        <w:t xml:space="preserve"> El </w:t>
+      </w:r>
+      <w:proofErr w:type="spellStart"/>
+      <w:r>
+        <w:t>tester</w:t>
+      </w:r>
+      <w:proofErr w:type="spellEnd"/>
+      <w:r>
+        <w:t xml:space="preserve"> realiza pruebas de regresión.</w:t>
+      </w:r>
+    </w:p>
+    <w:p>
+      <w:pPr>
+        <w:pStyle w:val="Prrafodelista"/>
+        <w:numPr>
+          <w:ilvl w:val="0"/>
+          <w:numId w:val="15"/>
+        </w:numPr>
+      </w:pPr>
+      <w:r>
+        <w:t>Se corrigen por última vez lo errores en caso de que se haya detectado alguno en las pruebas de regresión</w:t>
+      </w:r>
+      <w:bookmarkStart w:id="95" w:name="_GoBack"/>
+      <w:bookmarkEnd w:id="95"/>
+      <w:r>
         <w:t xml:space="preserve"> </w:t>
       </w:r>
-      <w:r>
-        <w:fldChar w:fldCharType="begin"/>
-      </w:r>
-      <w:r>
-        <w:instrText xml:space="preserve"> INCLUDEPICTURE "H:\\psi\\metodologia\\images\\cnvbull2.gif" \* MERGEFORMAT \d </w:instrText>
-      </w:r>
-      <w:r>
-        <w:fldChar w:fldCharType="end"/>
-      </w:r>
-      <w:r>
-        <w:t>Std 1012-1986 IEEE Standard for Software Verification and Validation Plans.</w:t>
-      </w:r>
-    </w:p>
-    <w:p>
-      <w:pPr>
-        <w:pStyle w:val="PSI-Ttulo2"/>
-      </w:pPr>
-      <w:bookmarkStart w:id="66" w:name="_Toc21938359"/>
-    </w:p>
-    <w:p>
-      <w:pPr>
-        <w:pStyle w:val="PSI-Ttulo2"/>
-      </w:pPr>
-      <w:bookmarkStart w:id="67" w:name="_Toc525465983"/>
-      <w:r>
-        <w:t>Otros Estándares</w:t>
-      </w:r>
-      <w:bookmarkEnd w:id="66"/>
-      <w:bookmarkEnd w:id="67"/>
-    </w:p>
-    <w:p>
-      <w:pPr>
-        <w:pStyle w:val="PSI-Comentario"/>
-      </w:pPr>
-      <w:r>
-        <w:t>[En esta sección se deberán definir otros estándares a utilizar.]</w:t>
-      </w:r>
-    </w:p>
-    <w:p>
-      <w:pPr>
-        <w:pStyle w:val="MNormal"/>
-        <w:rPr>
-          <w:lang w:val="es-AR"/>
-        </w:rPr>
-      </w:pPr>
-    </w:p>
-    <w:p>
-      <w:pPr>
-        <w:pStyle w:val="MNormal"/>
-        <w:rPr>
-          <w:lang w:val="es-AR"/>
-        </w:rPr>
-      </w:pPr>
     </w:p>
     <w:p>
       <w:pPr>
         <w:pStyle w:val="PSI-Ttulo1"/>
       </w:pPr>
-      <w:bookmarkStart w:id="68" w:name="_Toc21938360"/>
-      <w:bookmarkStart w:id="69" w:name="_Toc525465984"/>
-      <w:r>
-        <w:t>Revisiones y auditorías</w:t>
-      </w:r>
-      <w:bookmarkEnd w:id="68"/>
-      <w:bookmarkEnd w:id="69"/>
-    </w:p>
-    <w:p>
-      <w:pPr>
-        <w:pStyle w:val="PSI-Ttulo2"/>
-      </w:pPr>
-      <w:bookmarkStart w:id="70" w:name="_Toc21938361"/>
-      <w:bookmarkStart w:id="71" w:name="_Toc525465985"/>
-      <w:r>
-        <w:t>Objetivo</w:t>
-      </w:r>
-      <w:bookmarkEnd w:id="70"/>
-      <w:bookmarkEnd w:id="71"/>
-    </w:p>
-    <w:p>
-      <w:pPr>
-        <w:pStyle w:val="PSI-Normal"/>
-      </w:pPr>
-      <w:r>
-        <w:t>Definición de las revisiones y auditorías técnicas y de gestión que se realizarán.</w:t>
-      </w:r>
-    </w:p>
-    <w:p>
-      <w:pPr>
-        <w:pStyle w:val="PSI-Normal"/>
-      </w:pPr>
-      <w:r>
-        <w:t>Especificación de cómo serán llevadas a cabo dichas revisiones y auditorías.</w:t>
-      </w:r>
-    </w:p>
-    <w:p>
-      <w:pPr>
-        <w:pStyle w:val="PSI-Normal"/>
-      </w:pPr>
-    </w:p>
-    <w:p>
-      <w:pPr>
-        <w:pStyle w:val="PSI-Ttulo2"/>
-      </w:pPr>
-      <w:bookmarkStart w:id="72" w:name="_Toc21938362"/>
-      <w:bookmarkStart w:id="73" w:name="_Toc525465986"/>
-      <w:r>
-        <w:t>Requerimientos mínimos</w:t>
-      </w:r>
-      <w:bookmarkEnd w:id="72"/>
-      <w:bookmarkEnd w:id="73"/>
-    </w:p>
-    <w:p>
-      <w:pPr>
-        <w:pStyle w:val="PSI-Comentario"/>
-      </w:pPr>
-      <w:r>
-        <w:t>[Se especifican las revisiones y auditorías que deben realizarse como mínimo, así como la agenda para la realización de las mismas.]</w:t>
-      </w:r>
-    </w:p>
-    <w:p>
-      <w:pPr>
-        <w:pStyle w:val="PSI-Comentario"/>
-      </w:pPr>
-      <w:r>
-        <w:lastRenderedPageBreak/>
-        <w:t>Cómo mínimo deberán revisarse todas las entregas semanales, basado en los estándares definidos anteriormente. Estas revisiones serán realizadas por el Responsable de SQA y/o el Asistente de SQA.</w:t>
-      </w:r>
-      <w:r>
-        <w:cr/>
-      </w:r>
-    </w:p>
-    <w:p>
-      <w:pPr>
-        <w:pStyle w:val="PSI-Ttulo3"/>
-      </w:pPr>
-      <w:bookmarkStart w:id="74" w:name="_Toc21938363"/>
-      <w:bookmarkStart w:id="75" w:name="_Toc525465987"/>
-      <w:r>
-        <w:t>Revisión de requerimientos</w:t>
-      </w:r>
-      <w:bookmarkEnd w:id="74"/>
-      <w:bookmarkEnd w:id="75"/>
-    </w:p>
-    <w:p>
-      <w:pPr>
-        <w:pStyle w:val="PSI-Normal"/>
-      </w:pPr>
-      <w:r>
-        <w:t xml:space="preserve">Esta revisión se realiza para asegurar que se </w:t>
-      </w:r>
-      <w:r>
-        <w:t xml:space="preserve">ha </w:t>
-      </w:r>
-      <w:r>
-        <w:t>cumpli</w:t>
-      </w:r>
-      <w:r>
-        <w:t>do</w:t>
-      </w:r>
-      <w:r>
-        <w:t xml:space="preserve"> con los requerimientos especificados por el Cliente.</w:t>
-      </w:r>
-    </w:p>
-    <w:p>
-      <w:pPr>
-        <w:pStyle w:val="PSI-Comentario"/>
-      </w:pPr>
-    </w:p>
-    <w:p>
-      <w:pPr>
-        <w:pStyle w:val="PSI-Ttulo3"/>
-      </w:pPr>
-      <w:bookmarkStart w:id="76" w:name="_Toc21938364"/>
-      <w:bookmarkStart w:id="77" w:name="_Toc525465988"/>
-      <w:r>
-        <w:t>Revisión de diseño preliminar</w:t>
-      </w:r>
-      <w:bookmarkEnd w:id="76"/>
-      <w:bookmarkEnd w:id="77"/>
-    </w:p>
-    <w:p>
-      <w:pPr>
-        <w:pStyle w:val="PSI-Normal"/>
-      </w:pPr>
-      <w:r>
-        <w:t>Esta revisión se realiza para asegurar la consistencia y suficiencia técnica del diseño preliminar del software.</w:t>
-      </w:r>
-    </w:p>
-    <w:p>
-      <w:pPr>
-        <w:pStyle w:val="PSI-Ttulo3"/>
-      </w:pPr>
-      <w:bookmarkStart w:id="78" w:name="_Toc21938365"/>
-    </w:p>
-    <w:p>
-      <w:pPr>
-        <w:pStyle w:val="PSI-Ttulo3"/>
-      </w:pPr>
-      <w:bookmarkStart w:id="79" w:name="_Toc525465989"/>
-      <w:r>
-        <w:t>Revisión de diseño crítico</w:t>
-      </w:r>
-      <w:bookmarkEnd w:id="78"/>
-      <w:bookmarkEnd w:id="79"/>
-    </w:p>
-    <w:p>
-      <w:pPr>
-        <w:pStyle w:val="PSI-Normal"/>
-      </w:pPr>
-      <w:r>
-        <w:t>Esta revisión se realiza para asegurar la consistencia del diseño detallado con la especificación de requerimientos.</w:t>
-      </w:r>
-    </w:p>
-    <w:p>
-      <w:pPr>
-        <w:pStyle w:val="PSI-Normal"/>
-      </w:pPr>
-    </w:p>
-    <w:p>
-      <w:pPr>
-        <w:pStyle w:val="PSI-Ttulo3"/>
-      </w:pPr>
-      <w:bookmarkStart w:id="80" w:name="_Toc21938367"/>
-      <w:bookmarkStart w:id="81" w:name="_Toc525465990"/>
-      <w:r>
-        <w:t>Auditoría funcional</w:t>
-      </w:r>
-      <w:bookmarkEnd w:id="80"/>
-      <w:bookmarkEnd w:id="81"/>
-    </w:p>
-    <w:p>
-      <w:pPr>
-        <w:pStyle w:val="PSI-Normal"/>
-      </w:pPr>
-      <w:r>
-        <w:t>Esta auditoría se realiza previa a la liberación del software, para verificar que todos los requerimientos especificados en el documento de requerimientos fueron cumplidos.</w:t>
-      </w:r>
-    </w:p>
-    <w:p>
-      <w:pPr>
-        <w:pStyle w:val="PSI-Comentario"/>
-      </w:pPr>
-    </w:p>
-    <w:p>
-      <w:pPr>
-        <w:pStyle w:val="PSI-Ttulo3"/>
-      </w:pPr>
-      <w:bookmarkStart w:id="82" w:name="_Toc21938368"/>
-      <w:bookmarkStart w:id="83" w:name="_Toc525465991"/>
-      <w:r>
-        <w:t>Auditoría física</w:t>
-      </w:r>
-      <w:bookmarkEnd w:id="82"/>
-      <w:bookmarkEnd w:id="83"/>
-    </w:p>
-    <w:p>
-      <w:pPr>
-        <w:pStyle w:val="PSI-Normal"/>
-      </w:pPr>
-      <w:r>
-        <w:t>Esta revisión se realiza para verificar que el software y la documentación son consistentes y están aptos para la liberación.</w:t>
-      </w:r>
-    </w:p>
-    <w:p>
-      <w:pPr>
-        <w:pStyle w:val="PSI-Ttulo3"/>
-      </w:pPr>
-      <w:bookmarkStart w:id="84" w:name="_Toc21938369"/>
-    </w:p>
-    <w:p>
-      <w:pPr>
-        <w:pStyle w:val="PSI-Ttulo3"/>
-      </w:pPr>
-      <w:bookmarkStart w:id="85" w:name="_Toc525465992"/>
-      <w:r>
-        <w:t>Auditorías internas al proceso</w:t>
-      </w:r>
-      <w:bookmarkEnd w:id="84"/>
-      <w:bookmarkEnd w:id="85"/>
-    </w:p>
-    <w:p>
-      <w:pPr>
-        <w:pStyle w:val="PSI-Normal"/>
-      </w:pPr>
-      <w:r>
-        <w:t xml:space="preserve">Estas auditorías </w:t>
-      </w:r>
-      <w:r>
-        <w:t>sirven</w:t>
-      </w:r>
-      <w:r>
-        <w:t xml:space="preserve"> para verificar la consistencia: del código versus el documento de diseño, especificaciones de interfase, implementaciones de diseño versus requerimientos funcionales, requerimientos funcionales versus descripciones de testeo.</w:t>
-      </w:r>
-    </w:p>
-    <w:p>
-      <w:pPr>
-        <w:pStyle w:val="PSI-Ttulo3"/>
-      </w:pPr>
-      <w:bookmarkStart w:id="86" w:name="_Toc21938370"/>
-    </w:p>
-    <w:p>
-      <w:pPr>
-        <w:pStyle w:val="PSI-Ttulo3"/>
-      </w:pPr>
-      <w:bookmarkStart w:id="87" w:name="_Toc525465993"/>
-      <w:r>
-        <w:t>Revisiones de gestión</w:t>
-      </w:r>
-      <w:bookmarkEnd w:id="86"/>
-      <w:bookmarkEnd w:id="87"/>
-    </w:p>
-    <w:p>
-      <w:pPr>
-        <w:pStyle w:val="PSI-Normal"/>
-      </w:pPr>
-      <w:r>
-        <w:t>Estas revisiones se realizan periódicamente para asegurar la ejecución de todas las actividades identificadas en este Plan. Deben realizarse por una persona ajena al grupo de trabajo.</w:t>
-      </w:r>
-    </w:p>
-    <w:p>
-      <w:pPr>
-        <w:pStyle w:val="PSI-Ttulo3"/>
-      </w:pPr>
-      <w:bookmarkStart w:id="88" w:name="_Toc21938371"/>
-    </w:p>
-    <w:p>
-      <w:pPr>
-        <w:pStyle w:val="PSI-Ttulo3"/>
-      </w:pPr>
-      <w:bookmarkStart w:id="89" w:name="_Toc525465994"/>
-      <w:r>
-        <w:t>Revisión del Plan de gestión de configuración</w:t>
-      </w:r>
-      <w:bookmarkEnd w:id="88"/>
-      <w:bookmarkEnd w:id="89"/>
-    </w:p>
-    <w:p>
-      <w:pPr>
-        <w:pStyle w:val="PSI-Normal"/>
-      </w:pPr>
-      <w:r>
-        <w:t>Esta revisión se realiza para asegurar la consistencia y completitud de los métodos especificados en el Plan de gestión de configuración.</w:t>
-      </w:r>
-    </w:p>
-    <w:p>
-      <w:pPr>
-        <w:pStyle w:val="PSI-Normal"/>
-      </w:pPr>
-    </w:p>
-    <w:p>
-      <w:pPr>
-        <w:pStyle w:val="PSI-Ttulo3"/>
-      </w:pPr>
-      <w:bookmarkStart w:id="90" w:name="_Toc21938372"/>
-      <w:bookmarkStart w:id="91" w:name="_Toc525465995"/>
-      <w:r>
-        <w:t>Revisión Post Mortem</w:t>
-      </w:r>
-      <w:bookmarkEnd w:id="90"/>
-      <w:bookmarkEnd w:id="91"/>
-    </w:p>
-    <w:p>
-      <w:pPr>
-        <w:pStyle w:val="PSI-Normal"/>
-      </w:pPr>
-      <w:r>
-        <w:t>Esta revisión se realiza al concluir el proyecto para especificar las actividades de desarrollo implementadas durante el proyecto y para proveer recomendaciones.</w:t>
-      </w:r>
-    </w:p>
-    <w:p>
-      <w:pPr>
-        <w:pStyle w:val="PSI-Normal"/>
-      </w:pPr>
-    </w:p>
-    <w:p>
-      <w:pPr>
-        <w:pStyle w:val="PSI-Ttulo3"/>
-      </w:pPr>
-      <w:bookmarkStart w:id="92" w:name="_Toc21938373"/>
-      <w:bookmarkStart w:id="93" w:name="_Toc525465996"/>
-      <w:r>
-        <w:t>Agenda</w:t>
-      </w:r>
-      <w:bookmarkEnd w:id="92"/>
-      <w:bookmarkEnd w:id="93"/>
-    </w:p>
-    <w:p>
-      <w:pPr>
-        <w:pStyle w:val="PSI-Comentario"/>
-      </w:pPr>
-      <w:r>
-        <w:t>[En esta sección se deberá especificar la agenda para las revisiones y auditorías detalladas anteriormente.]</w:t>
-      </w:r>
-    </w:p>
-    <w:p>
-      <w:pPr>
-        <w:pStyle w:val="PSI-Comentario"/>
-      </w:pPr>
-      <w:r>
-        <w:t>A continuación se muestra una agenda, tentativa, de las revisiones a realizar. Algunas fechas pueden ser modificadas conforme avanza el proyecto.</w:t>
-      </w:r>
-    </w:p>
-    <w:p>
-      <w:pPr>
-        <w:pStyle w:val="PSI-Comentario"/>
-      </w:pPr>
-    </w:p>
-    <w:p>
-      <w:pPr>
-        <w:pStyle w:val="PSI-Ttulo2"/>
-      </w:pPr>
-      <w:bookmarkStart w:id="94" w:name="_Toc21938374"/>
-    </w:p>
-    <w:p>
-      <w:pPr>
-        <w:pStyle w:val="PSI-Ttulo2"/>
-      </w:pPr>
-      <w:bookmarkStart w:id="95" w:name="_Toc525465997"/>
-      <w:r>
-        <w:t>Otras revisiones</w:t>
-      </w:r>
-      <w:bookmarkEnd w:id="94"/>
-      <w:bookmarkEnd w:id="95"/>
-    </w:p>
-    <w:p>
-      <w:pPr>
-        <w:pStyle w:val="PSI-Ttulo3"/>
-      </w:pPr>
-      <w:bookmarkStart w:id="96" w:name="_Toc21938375"/>
-      <w:bookmarkStart w:id="97" w:name="_Toc525465998"/>
-      <w:r>
-        <w:t>Revisión de documentación de usuario</w:t>
+      <w:bookmarkStart w:id="96" w:name="_Toc21938378"/>
+      <w:bookmarkStart w:id="97" w:name="_Toc525466001"/>
+      <w:r>
+        <w:t>Herramientas, técnicas y metodologías</w:t>
       </w:r>
       <w:bookmarkEnd w:id="96"/>
       <w:bookmarkEnd w:id="97"/>
     </w:p>
     <w:p>
       <w:pPr>
-        <w:pStyle w:val="PSI-Normal"/>
-      </w:pPr>
-      <w:r>
-        <w:t>Se r</w:t>
-      </w:r>
-      <w:r>
-        <w:t xml:space="preserve">evisa la completitud, claridad </w:t>
-      </w:r>
-      <w:r>
-        <w:t>y aplicación de uso.</w:t>
-      </w:r>
-    </w:p>
-    <w:p>
-      <w:pPr>
-        <w:pStyle w:val="PSI-Normal"/>
+        <w:pStyle w:val="PSI-Comentario"/>
+      </w:pPr>
+      <w:r>
+        <w:t>[Se deben identificar herramientas de software, técnicas, y metodologías de soporte para las activida</w:t>
+      </w:r>
+      <w:r>
+        <w:t>des de aseguramiento de calidad</w:t>
+      </w:r>
+      <w:r>
+        <w:t>.]</w:t>
+      </w:r>
+    </w:p>
+    <w:p>
+      <w:pPr>
+        <w:pStyle w:val="PSI-Comentario"/>
+      </w:pPr>
+      <w:r>
+        <w:t xml:space="preserve">Se utilizará la técnica de </w:t>
+      </w:r>
+      <w:proofErr w:type="spellStart"/>
+      <w:r>
+        <w:t>Check</w:t>
+      </w:r>
+      <w:proofErr w:type="spellEnd"/>
+      <w:r>
+        <w:t xml:space="preserve"> </w:t>
+      </w:r>
+      <w:proofErr w:type="spellStart"/>
+      <w:r>
+        <w:t>List</w:t>
+      </w:r>
+      <w:proofErr w:type="spellEnd"/>
+      <w:r>
+        <w:t xml:space="preserve"> definida en la página del MUM del curso.</w:t>
+      </w:r>
+      <w:r>
+        <w:cr/>
+      </w:r>
+    </w:p>
+    <w:p>
+      <w:pPr>
+        <w:pStyle w:val="PSI-Comentario"/>
       </w:pPr>
     </w:p>
     <w:p>
       <w:pPr>
         <w:pStyle w:val="PSI-Ttulo1"/>
       </w:pPr>
-      <w:bookmarkStart w:id="98" w:name="_Toc21938376"/>
-      <w:bookmarkStart w:id="99" w:name="_Toc525465999"/>
-      <w:r>
-        <w:t>Verificación</w:t>
+      <w:bookmarkStart w:id="98" w:name="_Toc21938379"/>
+      <w:bookmarkStart w:id="99" w:name="_Toc525466002"/>
+      <w:r>
+        <w:t>Gestión de riesgos</w:t>
       </w:r>
       <w:bookmarkEnd w:id="98"/>
       <w:bookmarkEnd w:id="99"/>
     </w:p>
     <w:p>
+      <w:r>
+        <w:t xml:space="preserve">La Gestión de Riesgos </w:t>
+      </w:r>
+      <w:r>
+        <w:t>tendrá su propia documentación, ubicada en el directorio “</w:t>
+      </w:r>
+      <w:r>
+        <w:t>Gestión de Riesgos</w:t>
+      </w:r>
+      <w:r>
+        <w:t>”</w:t>
+      </w:r>
+      <w:r>
+        <w:t xml:space="preserve"> </w:t>
+      </w:r>
+      <w:r>
+        <w:t xml:space="preserve">en el repositorio. </w:t>
+      </w:r>
+    </w:p>
+    <w:p>
+      <w:r>
+        <w:t>Se contará con un Plan de Gestión de riesgos, anexos con riesgos detectados en las distintas iteraciones del desarrollo y un documento de seguimiento de riesgos.</w:t>
+      </w:r>
+    </w:p>
+    <w:p>
       <w:pPr>
         <w:pStyle w:val="PSI-Comentario"/>
       </w:pPr>
-      <w:r>
-        <w:t>[Se debe identificar todas las verificaciones que no fueron identificadas en el Plan de V &amp; V para el software y debe especificar los métodos a ser usados.]</w:t>
-      </w:r>
     </w:p>
     <w:p>
       <w:pPr>
         <w:pStyle w:val="PSI-Comentario"/>
       </w:pPr>
-      <w:r>
-        <w:t>La verificación se hará conforme a lo expresado en el documento: Plan de Verificación y Validación.</w:t>
-      </w:r>
-    </w:p>
-    <w:p>
-      <w:pPr>
-        <w:pStyle w:val="PSI-Comentario"/>
-      </w:pPr>
-    </w:p>
-    <w:p>
-      <w:pPr>
-        <w:pStyle w:val="PSI-Ttulo1"/>
-      </w:pPr>
-      <w:bookmarkStart w:id="100" w:name="_Toc21938377"/>
-      <w:bookmarkStart w:id="101" w:name="_Toc525466000"/>
-      <w:r>
-        <w:t>Reporte de problemas y acciones correctivas</w:t>
-      </w:r>
-      <w:bookmarkEnd w:id="100"/>
-      <w:bookmarkEnd w:id="101"/>
-    </w:p>
-    <w:p>
-      <w:pPr>
-        <w:pStyle w:val="PSI-Comentario"/>
-      </w:pPr>
-      <w:r>
-        <w:t>[Esta sección debe incluir: Descripción de las prácticas y procedimientos que se seguirán para el reporte, seguimiento, y resolución de los problemas surgidos en el desarrollo de software; especificar los responsables comprometidos con la implementación de estas acciones correctivas.]</w:t>
-      </w:r>
-    </w:p>
-    <w:p>
-      <w:pPr>
-        <w:pStyle w:val="PSI-Comentario"/>
-      </w:pPr>
-      <w:r>
-        <w:lastRenderedPageBreak/>
-        <w:t>Ante la detección de un error en la documentación se informará a el/los responsable/s de dicho documento para que lo corrijan. Esto se hará mediante el uso del grupo del proyecto. En caso de que el error se repita reiteradas veces se tratará el tema en alguna reunión de grupo, ya sea oridinaria o, en caso que la situación lo amerite, en una reunión extraordinaria.</w:t>
-      </w:r>
-      <w:r>
-        <w:cr/>
-      </w:r>
-    </w:p>
-    <w:p>
-      <w:pPr>
-        <w:pStyle w:val="PSI-Comentario"/>
-      </w:pPr>
-    </w:p>
-    <w:p>
-      <w:pPr>
-        <w:pStyle w:val="PSI-Ttulo1"/>
-      </w:pPr>
-      <w:bookmarkStart w:id="102" w:name="_Toc21938378"/>
-      <w:bookmarkStart w:id="103" w:name="_Toc525466001"/>
-      <w:r>
-        <w:t>Herramientas, técnicas y metodologías</w:t>
-      </w:r>
-      <w:bookmarkEnd w:id="102"/>
-      <w:bookmarkEnd w:id="103"/>
-    </w:p>
-    <w:p>
-      <w:pPr>
-        <w:pStyle w:val="PSI-Comentario"/>
-      </w:pPr>
-      <w:r>
-        <w:t>[Se deben identificar herramientas de software, técnicas, y metodologías de soporte para las activida</w:t>
-      </w:r>
-      <w:r>
-        <w:t>des de aseguramiento de calidad</w:t>
-      </w:r>
-      <w:r>
-        <w:t>.]</w:t>
-      </w:r>
-    </w:p>
-    <w:p>
-      <w:pPr>
-        <w:pStyle w:val="PSI-Comentario"/>
-      </w:pPr>
-      <w:r>
-        <w:t>Se utilizará la técnica de Check List definida en la página del MUM del curso.</w:t>
-      </w:r>
-      <w:r>
-        <w:cr/>
-      </w:r>
-    </w:p>
-    <w:p>
-      <w:pPr>
-        <w:pStyle w:val="PSI-Comentario"/>
-      </w:pPr>
-    </w:p>
-    <w:p>
-      <w:pPr>
-        <w:pStyle w:val="PSI-Ttulo1"/>
-      </w:pPr>
-      <w:bookmarkStart w:id="104" w:name="_Toc21938379"/>
-      <w:bookmarkStart w:id="105" w:name="_Toc525466002"/>
-      <w:r>
-        <w:t>Gestión de riesgos</w:t>
-      </w:r>
-      <w:bookmarkEnd w:id="104"/>
-      <w:bookmarkEnd w:id="105"/>
-    </w:p>
-    <w:p>
-      <w:r>
-        <w:t xml:space="preserve">La Gestión de Riesgos </w:t>
-      </w:r>
-      <w:r>
-        <w:t>tendrá su propia documentación, ubicada en el directorio “</w:t>
-      </w:r>
-      <w:r>
-        <w:t>Gestión de Riesgos</w:t>
-      </w:r>
-      <w:r>
-        <w:t>”</w:t>
-      </w:r>
-      <w:r>
-        <w:t xml:space="preserve"> </w:t>
-      </w:r>
-      <w:r>
-        <w:t xml:space="preserve">en el repositorio. </w:t>
-      </w:r>
-    </w:p>
-    <w:p>
-      <w:r>
-        <w:t>Se contará con un Plan de Gestión de riesgos, anexos con riesgos detectados en las distintas iteraciones del desarrollo y un documento de seguimiento de riesgos.</w:t>
-      </w:r>
-      <w:bookmarkStart w:id="106" w:name="_GoBack"/>
-      <w:bookmarkEnd w:id="106"/>
-    </w:p>
-    <w:p>
-      <w:pPr>
-        <w:pStyle w:val="PSI-Comentario"/>
-      </w:pPr>
-    </w:p>
-    <w:p>
-      <w:pPr>
-        <w:pStyle w:val="PSI-Comentario"/>
-      </w:pPr>
     </w:p>
     <w:p>
       <w:pPr>
@@ -9392,493 +9189,12 @@
     </w:p>
     <w:p>
       <w:pPr>
-        <w:pStyle w:val="MNormal"/>
-      </w:pPr>
-    </w:p>
-    <w:p>
-      <w:pPr>
+        <w:ind w:left="0" w:firstLine="0"/>
         <w:rPr>
           <w:rFonts w:ascii="Verdana" w:eastAsia="Times New Roman" w:hAnsi="Verdana" w:cs="Arial"/>
           <w:sz w:val="20"/>
           <w:szCs w:val="24"/>
           <w:lang w:eastAsia="es-ES"/>
-        </w:rPr>
-      </w:pPr>
-      <w:r>
-        <w:br w:type="page"/>
-      </w:r>
-    </w:p>
-    <w:p>
-      <w:pPr>
-        <w:pStyle w:val="PSI-Ttulo1"/>
-      </w:pPr>
-      <w:bookmarkStart w:id="107" w:name="_Toc164002218"/>
-      <w:bookmarkStart w:id="108" w:name="_Toc525466003"/>
-      <w:r>
-        <w:lastRenderedPageBreak/>
-        <w:t>Anexos</w:t>
-      </w:r>
-      <w:bookmarkEnd w:id="107"/>
-      <w:bookmarkEnd w:id="108"/>
-    </w:p>
-    <w:p/>
-    <w:p>
-      <w:pPr>
-        <w:pStyle w:val="PSI-Ttulo2"/>
-      </w:pPr>
-      <w:bookmarkStart w:id="109" w:name="_Toc158379396"/>
-      <w:bookmarkStart w:id="110" w:name="_Toc164002219"/>
-      <w:bookmarkStart w:id="111" w:name="_Toc525466004"/>
-      <w:bookmarkStart w:id="112" w:name="Formulario"/>
-      <w:r>
-        <w:t>Formulario de Pedidos  y Detección de Cambios</w:t>
-      </w:r>
-      <w:bookmarkEnd w:id="109"/>
-      <w:bookmarkEnd w:id="110"/>
-      <w:bookmarkEnd w:id="111"/>
-    </w:p>
-    <w:p>
-      <w:pPr>
-        <w:pStyle w:val="Textoindependiente"/>
-        <w:jc w:val="center"/>
-        <w:rPr>
-          <w:b/>
-          <w:i/>
-          <w:u w:val="single"/>
-          <w:lang w:val="es-ES"/>
-        </w:rPr>
-      </w:pPr>
-    </w:p>
-    <w:tbl>
-      <w:tblPr>
-        <w:tblW w:w="0" w:type="auto"/>
-        <w:jc w:val="right"/>
-        <w:tblBorders>
-          <w:top w:val="single" w:sz="4" w:space="0" w:color="auto"/>
-          <w:left w:val="single" w:sz="4" w:space="0" w:color="auto"/>
-          <w:bottom w:val="single" w:sz="4" w:space="0" w:color="auto"/>
-          <w:right w:val="single" w:sz="4" w:space="0" w:color="auto"/>
-          <w:insideH w:val="single" w:sz="4" w:space="0" w:color="auto"/>
-          <w:insideV w:val="single" w:sz="4" w:space="0" w:color="auto"/>
-        </w:tblBorders>
-        <w:tblLook w:val="01E0" w:firstRow="1" w:lastRow="1" w:firstColumn="1" w:lastColumn="1" w:noHBand="0" w:noVBand="0"/>
-      </w:tblPr>
-      <w:tblGrid>
-        <w:gridCol w:w="3044"/>
-        <w:gridCol w:w="5676"/>
-      </w:tblGrid>
-      <w:tr>
-        <w:trPr>
-          <w:trHeight w:val="736"/>
-          <w:jc w:val="right"/>
-        </w:trPr>
-        <w:tc>
-          <w:tcPr>
-            <w:tcW w:w="9515" w:type="dxa"/>
-            <w:gridSpan w:val="2"/>
-            <w:shd w:val="clear" w:color="auto" w:fill="E6E6E6"/>
-            <w:vAlign w:val="center"/>
-          </w:tcPr>
-          <w:bookmarkEnd w:id="112"/>
-          <w:p>
-            <w:pPr>
-              <w:pStyle w:val="PSI-Normal"/>
-              <w:rPr>
-                <w:rFonts w:asciiTheme="minorHAnsi" w:eastAsiaTheme="minorHAnsi" w:hAnsiTheme="minorHAnsi" w:cstheme="minorBidi"/>
-              </w:rPr>
-            </w:pPr>
-            <w:r>
-              <w:rPr>
-                <w:rFonts w:asciiTheme="minorHAnsi" w:eastAsiaTheme="minorHAnsi" w:hAnsiTheme="minorHAnsi" w:cstheme="minorBidi"/>
-              </w:rPr>
-              <w:t>Formulario de Pedidos  y Detección de Cambios</w:t>
-            </w:r>
-          </w:p>
-        </w:tc>
-      </w:tr>
-      <w:tr>
-        <w:trPr>
-          <w:trHeight w:val="471"/>
-          <w:jc w:val="right"/>
-        </w:trPr>
-        <w:tc>
-          <w:tcPr>
-            <w:tcW w:w="3232" w:type="dxa"/>
-          </w:tcPr>
-          <w:p>
-            <w:pPr>
-              <w:pStyle w:val="PSI-Comentario"/>
-              <w:rPr>
-                <w:lang w:eastAsia="es-ES"/>
-              </w:rPr>
-            </w:pPr>
-            <w:r>
-              <w:rPr>
-                <w:lang w:eastAsia="es-ES"/>
-              </w:rPr>
-              <w:t xml:space="preserve">Fecha de Petición: </w:t>
-            </w:r>
-          </w:p>
-        </w:tc>
-        <w:tc>
-          <w:tcPr>
-            <w:tcW w:w="6283" w:type="dxa"/>
-          </w:tcPr>
-          <w:p>
-            <w:pPr>
-              <w:pStyle w:val="PSI-Comentario"/>
-            </w:pPr>
-          </w:p>
-        </w:tc>
-      </w:tr>
-      <w:tr>
-        <w:trPr>
-          <w:trHeight w:val="471"/>
-          <w:jc w:val="right"/>
-        </w:trPr>
-        <w:tc>
-          <w:tcPr>
-            <w:tcW w:w="3232" w:type="dxa"/>
-          </w:tcPr>
-          <w:p>
-            <w:pPr>
-              <w:pStyle w:val="PSI-Comentario"/>
-              <w:rPr>
-                <w:lang w:eastAsia="es-ES"/>
-              </w:rPr>
-            </w:pPr>
-            <w:r>
-              <w:rPr>
-                <w:lang w:eastAsia="es-ES"/>
-              </w:rPr>
-              <w:t xml:space="preserve">Nombre  y Versión del Elemento </w:t>
-            </w:r>
-          </w:p>
-        </w:tc>
-        <w:tc>
-          <w:tcPr>
-            <w:tcW w:w="6283" w:type="dxa"/>
-          </w:tcPr>
-          <w:p>
-            <w:pPr>
-              <w:pStyle w:val="PSI-Comentario"/>
-            </w:pPr>
-          </w:p>
-          <w:p>
-            <w:pPr>
-              <w:pStyle w:val="PSI-Comentario"/>
-            </w:pPr>
-          </w:p>
-        </w:tc>
-      </w:tr>
-      <w:tr>
-        <w:trPr>
-          <w:trHeight w:val="456"/>
-          <w:jc w:val="right"/>
-        </w:trPr>
-        <w:tc>
-          <w:tcPr>
-            <w:tcW w:w="3232" w:type="dxa"/>
-          </w:tcPr>
-          <w:p>
-            <w:pPr>
-              <w:pStyle w:val="PSI-Comentario"/>
-              <w:rPr>
-                <w:lang w:eastAsia="es-ES"/>
-              </w:rPr>
-            </w:pPr>
-            <w:r>
-              <w:rPr>
-                <w:lang w:eastAsia="es-ES"/>
-              </w:rPr>
-              <w:t xml:space="preserve">Nombre del Solicitante: </w:t>
-            </w:r>
-          </w:p>
-        </w:tc>
-        <w:tc>
-          <w:tcPr>
-            <w:tcW w:w="6283" w:type="dxa"/>
-          </w:tcPr>
-          <w:p>
-            <w:pPr>
-              <w:pStyle w:val="PSI-Comentario"/>
-            </w:pPr>
-          </w:p>
-          <w:p>
-            <w:pPr>
-              <w:pStyle w:val="PSI-Comentario"/>
-            </w:pPr>
-          </w:p>
-        </w:tc>
-      </w:tr>
-      <w:tr>
-        <w:trPr>
-          <w:trHeight w:val="471"/>
-          <w:jc w:val="right"/>
-        </w:trPr>
-        <w:tc>
-          <w:tcPr>
-            <w:tcW w:w="3232" w:type="dxa"/>
-          </w:tcPr>
-          <w:p>
-            <w:pPr>
-              <w:pStyle w:val="PSI-Comentario"/>
-              <w:rPr>
-                <w:lang w:eastAsia="es-ES"/>
-              </w:rPr>
-            </w:pPr>
-            <w:r>
-              <w:rPr>
-                <w:lang w:eastAsia="es-ES"/>
-              </w:rPr>
-              <w:t>Necesidad de Cambio:</w:t>
-            </w:r>
-          </w:p>
-        </w:tc>
-        <w:tc>
-          <w:tcPr>
-            <w:tcW w:w="6283" w:type="dxa"/>
-          </w:tcPr>
-          <w:p>
-            <w:pPr>
-              <w:pStyle w:val="PSI-Comentario"/>
-            </w:pPr>
-          </w:p>
-          <w:p>
-            <w:pPr>
-              <w:pStyle w:val="PSI-Comentario"/>
-            </w:pPr>
-          </w:p>
-        </w:tc>
-      </w:tr>
-      <w:tr>
-        <w:trPr>
-          <w:trHeight w:val="471"/>
-          <w:jc w:val="right"/>
-        </w:trPr>
-        <w:tc>
-          <w:tcPr>
-            <w:tcW w:w="3232" w:type="dxa"/>
-          </w:tcPr>
-          <w:p>
-            <w:pPr>
-              <w:pStyle w:val="PSI-Comentario"/>
-              <w:rPr>
-                <w:lang w:eastAsia="es-ES"/>
-              </w:rPr>
-            </w:pPr>
-            <w:r>
-              <w:rPr>
-                <w:lang w:eastAsia="es-ES"/>
-              </w:rPr>
-              <w:t>Descripción del cambio pedido:</w:t>
-            </w:r>
-          </w:p>
-        </w:tc>
-        <w:tc>
-          <w:tcPr>
-            <w:tcW w:w="6283" w:type="dxa"/>
-          </w:tcPr>
-          <w:p>
-            <w:pPr>
-              <w:pStyle w:val="PSI-Comentario"/>
-            </w:pPr>
-          </w:p>
-        </w:tc>
-      </w:tr>
-      <w:tr>
-        <w:trPr>
-          <w:trHeight w:val="456"/>
-          <w:jc w:val="right"/>
-        </w:trPr>
-        <w:tc>
-          <w:tcPr>
-            <w:tcW w:w="3232" w:type="dxa"/>
-            <w:tcBorders>
-              <w:bottom w:val="single" w:sz="4" w:space="0" w:color="auto"/>
-            </w:tcBorders>
-          </w:tcPr>
-          <w:p>
-            <w:pPr>
-              <w:pStyle w:val="PSI-Comentario"/>
-              <w:rPr>
-                <w:lang w:eastAsia="es-ES"/>
-              </w:rPr>
-            </w:pPr>
-            <w:r>
-              <w:rPr>
-                <w:lang w:eastAsia="es-ES"/>
-              </w:rPr>
-              <w:t>Prioridad:</w:t>
-            </w:r>
-          </w:p>
-        </w:tc>
-        <w:tc>
-          <w:tcPr>
-            <w:tcW w:w="6283" w:type="dxa"/>
-            <w:tcBorders>
-              <w:bottom w:val="single" w:sz="4" w:space="0" w:color="auto"/>
-            </w:tcBorders>
-          </w:tcPr>
-          <w:p>
-            <w:pPr>
-              <w:pStyle w:val="PSI-Comentario"/>
-            </w:pPr>
-          </w:p>
-        </w:tc>
-      </w:tr>
-      <w:tr>
-        <w:trPr>
-          <w:trHeight w:val="471"/>
-          <w:jc w:val="right"/>
-        </w:trPr>
-        <w:tc>
-          <w:tcPr>
-            <w:tcW w:w="3232" w:type="dxa"/>
-          </w:tcPr>
-          <w:p>
-            <w:pPr>
-              <w:pStyle w:val="PSI-Comentario"/>
-              <w:rPr>
-                <w:lang w:eastAsia="es-ES"/>
-              </w:rPr>
-            </w:pPr>
-            <w:r>
-              <w:rPr>
-                <w:lang w:eastAsia="es-ES"/>
-              </w:rPr>
-              <w:t>Estado</w:t>
-            </w:r>
-            <w:r>
-              <w:rPr>
-                <w:lang w:eastAsia="es-ES"/>
-              </w:rPr>
-              <w:t>:</w:t>
-            </w:r>
-          </w:p>
-        </w:tc>
-        <w:tc>
-          <w:tcPr>
-            <w:tcW w:w="6283" w:type="dxa"/>
-          </w:tcPr>
-          <w:p>
-            <w:pPr>
-              <w:pStyle w:val="PSI-Comentario"/>
-            </w:pPr>
-          </w:p>
-        </w:tc>
-      </w:tr>
-      <w:tr>
-        <w:trPr>
-          <w:trHeight w:val="471"/>
-          <w:jc w:val="right"/>
-        </w:trPr>
-        <w:tc>
-          <w:tcPr>
-            <w:tcW w:w="3232" w:type="dxa"/>
-          </w:tcPr>
-          <w:p>
-            <w:pPr>
-              <w:pStyle w:val="PSI-Comentario"/>
-              <w:rPr>
-                <w:lang w:eastAsia="es-ES"/>
-              </w:rPr>
-            </w:pPr>
-            <w:r>
-              <w:rPr>
-                <w:lang w:eastAsia="es-ES"/>
-              </w:rPr>
-              <w:t>Fecha del cambio:</w:t>
-            </w:r>
-          </w:p>
-        </w:tc>
-        <w:tc>
-          <w:tcPr>
-            <w:tcW w:w="6283" w:type="dxa"/>
-          </w:tcPr>
-          <w:p>
-            <w:pPr>
-              <w:pStyle w:val="PSI-Comentario"/>
-            </w:pPr>
-          </w:p>
-        </w:tc>
-      </w:tr>
-      <w:tr>
-        <w:trPr>
-          <w:trHeight w:val="456"/>
-          <w:jc w:val="right"/>
-        </w:trPr>
-        <w:tc>
-          <w:tcPr>
-            <w:tcW w:w="3232" w:type="dxa"/>
-          </w:tcPr>
-          <w:p>
-            <w:pPr>
-              <w:pStyle w:val="PSI-Comentario"/>
-              <w:rPr>
-                <w:lang w:eastAsia="es-ES"/>
-              </w:rPr>
-            </w:pPr>
-            <w:r>
-              <w:rPr>
-                <w:lang w:eastAsia="es-ES"/>
-              </w:rPr>
-              <w:t>Identificador de la nueva versión:</w:t>
-            </w:r>
-          </w:p>
-        </w:tc>
-        <w:tc>
-          <w:tcPr>
-            <w:tcW w:w="6283" w:type="dxa"/>
-          </w:tcPr>
-          <w:p>
-            <w:pPr>
-              <w:pStyle w:val="PSI-Comentario"/>
-            </w:pPr>
-          </w:p>
-        </w:tc>
-      </w:tr>
-      <w:tr>
-        <w:trPr>
-          <w:trHeight w:val="486"/>
-          <w:jc w:val="right"/>
-        </w:trPr>
-        <w:tc>
-          <w:tcPr>
-            <w:tcW w:w="3232" w:type="dxa"/>
-          </w:tcPr>
-          <w:p>
-            <w:pPr>
-              <w:pStyle w:val="PSI-Comentario"/>
-              <w:rPr>
-                <w:lang w:eastAsia="es-ES"/>
-              </w:rPr>
-            </w:pPr>
-            <w:r>
-              <w:rPr>
-                <w:lang w:eastAsia="es-ES"/>
-              </w:rPr>
-              <w:t>Que fue afectado por este cambio</w:t>
-            </w:r>
-          </w:p>
-        </w:tc>
-        <w:tc>
-          <w:tcPr>
-            <w:tcW w:w="6283" w:type="dxa"/>
-          </w:tcPr>
-          <w:p>
-            <w:pPr>
-              <w:pStyle w:val="PSI-Comentario"/>
-            </w:pPr>
-          </w:p>
-        </w:tc>
-      </w:tr>
-    </w:tbl>
-    <w:p>
-      <w:pPr>
-        <w:pStyle w:val="PSI-Ttulo1"/>
-        <w:rPr>
-          <w:lang w:val="es-ES"/>
         </w:rPr>
       </w:pPr>
     </w:p>
@@ -9934,7 +9250,21 @@
       <w:rPr>
         <w:lang w:val="es-AR"/>
       </w:rPr>
-      <w:t xml:space="preserve">VASPA Team  </w:t>
+      <w:t xml:space="preserve">VASPA </w:t>
+    </w:r>
+    <w:proofErr w:type="spellStart"/>
+    <w:r>
+      <w:rPr>
+        <w:lang w:val="es-AR"/>
+      </w:rPr>
+      <w:t>Team</w:t>
+    </w:r>
+    <w:proofErr w:type="spellEnd"/>
+    <w:r>
+      <w:rPr>
+        <w:lang w:val="es-AR"/>
+      </w:rPr>
+      <w:t xml:space="preserve">  </w:t>
     </w:r>
     <w:r>
       <w:rPr>
@@ -10005,7 +9335,7 @@
         <w:rFonts w:asciiTheme="majorHAnsi" w:hAnsiTheme="majorHAnsi" w:cstheme="majorHAnsi"/>
         <w:noProof/>
       </w:rPr>
-      <w:t>21</w:t>
+      <w:t>18</w:t>
     </w:r>
     <w:r>
       <w:rPr>
@@ -10042,7 +9372,7 @@
         <w:rFonts w:asciiTheme="majorHAnsi" w:hAnsiTheme="majorHAnsi" w:cstheme="majorHAnsi"/>
         <w:noProof/>
       </w:rPr>
-      <w:t>22</w:t>
+      <w:t>20</w:t>
     </w:r>
     <w:r>
       <w:rPr>
@@ -10071,6 +9401,9 @@
     </w:pPr>
     <w:r>
       <w:t>Francisco G. Estrada</w:t>
+    </w:r>
+    <w:r>
+      <w:t xml:space="preserve"> – Fabricio González</w:t>
     </w:r>
   </w:p>
 </w:ftr>
@@ -11454,6 +10787,92 @@
     </w:lvl>
   </w:abstractNum>
   <w:abstractNum w:abstractNumId="10" w15:restartNumberingAfterBreak="0">
+    <w:nsid w:val="4F257999"/>
+    <w:multiLevelType w:val="hybridMultilevel"/>
+    <w:tmpl w:val="70224D56"/>
+    <w:lvl w:ilvl="0" w:tplc="2C0A000F">
+      <w:start w:val="1"/>
+      <w:numFmt w:val="decimal"/>
+      <w:lvlText w:val="%1."/>
+      <w:lvlJc w:val="left"/>
+      <w:pPr>
+        <w:ind w:left="720" w:hanging="360"/>
+      </w:pPr>
+    </w:lvl>
+    <w:lvl w:ilvl="1" w:tplc="2C0A0019" w:tentative="1">
+      <w:start w:val="1"/>
+      <w:numFmt w:val="lowerLetter"/>
+      <w:lvlText w:val="%2."/>
+      <w:lvlJc w:val="left"/>
+      <w:pPr>
+        <w:ind w:left="1440" w:hanging="360"/>
+      </w:pPr>
+    </w:lvl>
+    <w:lvl w:ilvl="2" w:tplc="2C0A001B" w:tentative="1">
+      <w:start w:val="1"/>
+      <w:numFmt w:val="lowerRoman"/>
+      <w:lvlText w:val="%3."/>
+      <w:lvlJc w:val="right"/>
+      <w:pPr>
+        <w:ind w:left="2160" w:hanging="180"/>
+      </w:pPr>
+    </w:lvl>
+    <w:lvl w:ilvl="3" w:tplc="2C0A000F" w:tentative="1">
+      <w:start w:val="1"/>
+      <w:numFmt w:val="decimal"/>
+      <w:lvlText w:val="%4."/>
+      <w:lvlJc w:val="left"/>
+      <w:pPr>
+        <w:ind w:left="2880" w:hanging="360"/>
+      </w:pPr>
+    </w:lvl>
+    <w:lvl w:ilvl="4" w:tplc="2C0A0019" w:tentative="1">
+      <w:start w:val="1"/>
+      <w:numFmt w:val="lowerLetter"/>
+      <w:lvlText w:val="%5."/>
+      <w:lvlJc w:val="left"/>
+      <w:pPr>
+        <w:ind w:left="3600" w:hanging="360"/>
+      </w:pPr>
+    </w:lvl>
+    <w:lvl w:ilvl="5" w:tplc="2C0A001B" w:tentative="1">
+      <w:start w:val="1"/>
+      <w:numFmt w:val="lowerRoman"/>
+      <w:lvlText w:val="%6."/>
+      <w:lvlJc w:val="right"/>
+      <w:pPr>
+        <w:ind w:left="4320" w:hanging="180"/>
+      </w:pPr>
+    </w:lvl>
+    <w:lvl w:ilvl="6" w:tplc="2C0A000F" w:tentative="1">
+      <w:start w:val="1"/>
+      <w:numFmt w:val="decimal"/>
+      <w:lvlText w:val="%7."/>
+      <w:lvlJc w:val="left"/>
+      <w:pPr>
+        <w:ind w:left="5040" w:hanging="360"/>
+      </w:pPr>
+    </w:lvl>
+    <w:lvl w:ilvl="7" w:tplc="2C0A0019" w:tentative="1">
+      <w:start w:val="1"/>
+      <w:numFmt w:val="lowerLetter"/>
+      <w:lvlText w:val="%8."/>
+      <w:lvlJc w:val="left"/>
+      <w:pPr>
+        <w:ind w:left="5760" w:hanging="360"/>
+      </w:pPr>
+    </w:lvl>
+    <w:lvl w:ilvl="8" w:tplc="2C0A001B" w:tentative="1">
+      <w:start w:val="1"/>
+      <w:numFmt w:val="lowerRoman"/>
+      <w:lvlText w:val="%9."/>
+      <w:lvlJc w:val="right"/>
+      <w:pPr>
+        <w:ind w:left="6480" w:hanging="180"/>
+      </w:pPr>
+    </w:lvl>
+  </w:abstractNum>
+  <w:abstractNum w:abstractNumId="11" w15:restartNumberingAfterBreak="0">
     <w:nsid w:val="6338340C"/>
     <w:multiLevelType w:val="hybridMultilevel"/>
     <w:tmpl w:val="FBDA7FFE"/>
@@ -11566,7 +10985,7 @@
       </w:rPr>
     </w:lvl>
   </w:abstractNum>
-  <w:abstractNum w:abstractNumId="11" w15:restartNumberingAfterBreak="0">
+  <w:abstractNum w:abstractNumId="12" w15:restartNumberingAfterBreak="0">
     <w:nsid w:val="6F6B2E49"/>
     <w:multiLevelType w:val="hybridMultilevel"/>
     <w:tmpl w:val="CE8447FC"/>
@@ -11679,7 +11098,7 @@
       </w:rPr>
     </w:lvl>
   </w:abstractNum>
-  <w:abstractNum w:abstractNumId="12" w15:restartNumberingAfterBreak="0">
+  <w:abstractNum w:abstractNumId="13" w15:restartNumberingAfterBreak="0">
     <w:nsid w:val="796B4532"/>
     <w:multiLevelType w:val="hybridMultilevel"/>
     <w:tmpl w:val="B720E344"/>
@@ -11792,7 +11211,7 @@
       </w:rPr>
     </w:lvl>
   </w:abstractNum>
-  <w:abstractNum w:abstractNumId="13" w15:restartNumberingAfterBreak="0">
+  <w:abstractNum w:abstractNumId="14" w15:restartNumberingAfterBreak="0">
     <w:nsid w:val="7DD64906"/>
     <w:multiLevelType w:val="hybridMultilevel"/>
     <w:tmpl w:val="795E7434"/>
@@ -11907,7 +11326,7 @@
     </w:lvl>
   </w:abstractNum>
   <w:num w:numId="1">
-    <w:abstractNumId w:val="13"/>
+    <w:abstractNumId w:val="14"/>
   </w:num>
   <w:num w:numId="2">
     <w:abstractNumId w:val="9"/>
@@ -11931,22 +11350,25 @@
     <w:abstractNumId w:val="0"/>
   </w:num>
   <w:num w:numId="9">
-    <w:abstractNumId w:val="11"/>
+    <w:abstractNumId w:val="12"/>
   </w:num>
   <w:num w:numId="10">
-    <w:abstractNumId w:val="12"/>
+    <w:abstractNumId w:val="13"/>
   </w:num>
   <w:num w:numId="11">
     <w:abstractNumId w:val="4"/>
   </w:num>
   <w:num w:numId="12">
-    <w:abstractNumId w:val="10"/>
+    <w:abstractNumId w:val="11"/>
   </w:num>
   <w:num w:numId="13">
     <w:abstractNumId w:val="5"/>
   </w:num>
   <w:num w:numId="14">
     <w:abstractNumId w:val="1"/>
+  </w:num>
+  <w:num w:numId="15">
+    <w:abstractNumId w:val="10"/>
   </w:num>
   <w:numIdMacAtCleanup w:val="2"/>
 </w:numbering>
@@ -13658,7 +13080,7 @@
 </file>
 
 <file path=customXml/itemProps2.xml><?xml version="1.0" encoding="utf-8"?>
-<ds:datastoreItem xmlns:ds="http://schemas.openxmlformats.org/officeDocument/2006/customXml" ds:itemID="{6436D3DE-BC5D-4C1E-A501-E0925330EFAA}">
+<ds:datastoreItem xmlns:ds="http://schemas.openxmlformats.org/officeDocument/2006/customXml" ds:itemID="{F300BDC7-AFD0-4E34-B8C5-91D045C9DE9C}">
   <ds:schemaRefs>
     <ds:schemaRef ds:uri="http://schemas.openxmlformats.org/officeDocument/2006/bibliography"/>
   </ds:schemaRefs>

</xml_diff>